<commit_message>
feat: add otml icon
</commit_message>
<xml_diff>
--- a/Docs/OTML.docx
+++ b/Docs/OTML.docx
@@ -1,6 +1,6 @@
 
 <file path=word/document.xml><?xml version="1.0" encoding="utf-8"?>
-<w:document xmlns:wpc="http://schemas.microsoft.com/office/word/2010/wordprocessingCanvas" xmlns:cx="http://schemas.microsoft.com/office/drawing/2014/chartex" xmlns:cx1="http://schemas.microsoft.com/office/drawing/2015/9/8/chartex" xmlns:mc="http://schemas.openxmlformats.org/markup-compatibility/2006" xmlns:o="urn:schemas-microsoft-com:office:office" xmlns:r="http://schemas.openxmlformats.org/officeDocument/2006/relationships" xmlns:m="http://schemas.openxmlformats.org/officeDocument/2006/math" xmlns:v="urn:schemas-microsoft-com:vml" xmlns:wp14="http://schemas.microsoft.com/office/word/2010/wordprocessingDrawing" xmlns:wp="http://schemas.openxmlformats.org/drawingml/2006/wordprocessingDrawing" xmlns:w10="urn:schemas-microsoft-com:office:word" xmlns:w="http://schemas.openxmlformats.org/wordprocessingml/2006/main" xmlns:w14="http://schemas.microsoft.com/office/word/2010/wordml" xmlns:w15="http://schemas.microsoft.com/office/word/2012/wordml" xmlns:w16se="http://schemas.microsoft.com/office/word/2015/wordml/symex" xmlns:wpg="http://schemas.microsoft.com/office/word/2010/wordprocessingGroup" xmlns:wpi="http://schemas.microsoft.com/office/word/2010/wordprocessingInk" xmlns:wne="http://schemas.microsoft.com/office/word/2006/wordml" xmlns:wps="http://schemas.microsoft.com/office/word/2010/wordprocessingShape" mc:Ignorable="w14 w15 w16se wp14">
+<w:document xmlns:wpc="http://schemas.microsoft.com/office/word/2010/wordprocessingCanvas" xmlns:cx="http://schemas.microsoft.com/office/drawing/2014/chartex" xmlns:mc="http://schemas.openxmlformats.org/markup-compatibility/2006" xmlns:o="urn:schemas-microsoft-com:office:office" xmlns:r="http://schemas.openxmlformats.org/officeDocument/2006/relationships" xmlns:m="http://schemas.openxmlformats.org/officeDocument/2006/math" xmlns:v="urn:schemas-microsoft-com:vml" xmlns:wp14="http://schemas.microsoft.com/office/word/2010/wordprocessingDrawing" xmlns:wp="http://schemas.openxmlformats.org/drawingml/2006/wordprocessingDrawing" xmlns:w10="urn:schemas-microsoft-com:office:word" xmlns:w="http://schemas.openxmlformats.org/wordprocessingml/2006/main" xmlns:w14="http://schemas.microsoft.com/office/word/2010/wordml" xmlns:w15="http://schemas.microsoft.com/office/word/2012/wordml" xmlns:w16se="http://schemas.microsoft.com/office/word/2015/wordml/symex" xmlns:wpg="http://schemas.microsoft.com/office/word/2010/wordprocessingGroup" xmlns:wpi="http://schemas.microsoft.com/office/word/2010/wordprocessingInk" xmlns:wne="http://schemas.microsoft.com/office/word/2006/wordml" xmlns:wps="http://schemas.microsoft.com/office/word/2010/wordprocessingShape" mc:Ignorable="w14 w15 w16se wp14">
   <w:body>
     <w:p>
       <w:pPr>
@@ -1036,7 +1036,27 @@
           <w:szCs w:val="24"/>
           <w:lang w:eastAsia="ru-RU"/>
         </w:rPr>
-        <w:t xml:space="preserve"> состоит из 3-х сущностей:</w:t>
+        <w:t xml:space="preserve"> состоит из 3-х </w:t>
+      </w:r>
+      <w:r>
+        <w:rPr>
+          <w:rFonts w:ascii="Times New Roman" w:eastAsia="Times New Roman" w:hAnsi="Times New Roman" w:cs="Times New Roman"/>
+          <w:sz w:val="24"/>
+          <w:szCs w:val="24"/>
+          <w:lang w:eastAsia="ru-RU"/>
+        </w:rPr>
+        <w:t>элементов</w:t>
+      </w:r>
+      <w:bookmarkStart w:id="0" w:name="_GoBack"/>
+      <w:bookmarkEnd w:id="0"/>
+      <w:r>
+        <w:rPr>
+          <w:rFonts w:ascii="Times New Roman" w:eastAsia="Times New Roman" w:hAnsi="Times New Roman" w:cs="Times New Roman"/>
+          <w:sz w:val="24"/>
+          <w:szCs w:val="24"/>
+          <w:lang w:eastAsia="ru-RU"/>
+        </w:rPr>
+        <w:t>:</w:t>
       </w:r>
     </w:p>
     <w:p>
@@ -3702,7 +3722,7 @@
           <w:rFonts w:ascii="Times New Roman" w:eastAsia="Times New Roman" w:hAnsi="Times New Roman" w:cs="Times New Roman"/>
           <w:sz w:val="24"/>
           <w:szCs w:val="24"/>
-          <w:lang w:eastAsia="ru-RU"/>
+          <w:lang w:val="en-US" w:eastAsia="ru-RU"/>
         </w:rPr>
       </w:pPr>
       <w:r>
@@ -3719,7 +3739,7 @@
           <w:rFonts w:ascii="Times New Roman" w:eastAsia="Times New Roman" w:hAnsi="Times New Roman" w:cs="Times New Roman"/>
           <w:sz w:val="24"/>
           <w:szCs w:val="24"/>
-          <w:lang w:eastAsia="ru-RU"/>
+          <w:lang w:val="en-US" w:eastAsia="ru-RU"/>
         </w:rPr>
         <w:t>:</w:t>
       </w:r>
@@ -3731,15 +3751,21 @@
           <w:rFonts w:ascii="Times New Roman" w:eastAsia="Times New Roman" w:hAnsi="Times New Roman" w:cs="Times New Roman"/>
           <w:sz w:val="24"/>
           <w:szCs w:val="24"/>
-          <w:lang w:eastAsia="ru-RU"/>
-        </w:rPr>
-      </w:pPr>
-    </w:p>
-    <w:p>
-      <w:pPr>
-        <w:spacing w:after="0" w:line="240" w:lineRule="auto"/>
-      </w:pPr>
-      <w:r>
+          <w:lang w:val="en-US" w:eastAsia="ru-RU"/>
+        </w:rPr>
+      </w:pPr>
+    </w:p>
+    <w:p>
+      <w:pPr>
+        <w:spacing w:after="0" w:line="240" w:lineRule="auto"/>
+        <w:rPr>
+          <w:lang w:val="en-US"/>
+        </w:rPr>
+      </w:pPr>
+      <w:r>
+        <w:rPr>
+          <w:lang w:val="en-US"/>
+        </w:rPr>
         <w:t>&lt;</w:t>
       </w:r>
       <w:r>
@@ -3749,6 +3775,9 @@
         <w:t>example</w:t>
       </w:r>
       <w:r>
+        <w:rPr>
+          <w:lang w:val="en-US"/>
+        </w:rPr>
         <w:t>: 9&gt;</w:t>
       </w:r>
     </w:p>
@@ -3759,15 +3788,21 @@
           <w:rFonts w:ascii="Times New Roman" w:eastAsia="Times New Roman" w:hAnsi="Times New Roman" w:cs="Times New Roman"/>
           <w:sz w:val="24"/>
           <w:szCs w:val="24"/>
-          <w:lang w:eastAsia="ru-RU"/>
-        </w:rPr>
-      </w:pPr>
-    </w:p>
-    <w:p>
-      <w:pPr>
-        <w:spacing w:after="0" w:line="240" w:lineRule="auto"/>
-      </w:pPr>
-      <w:r>
+          <w:lang w:val="en-US" w:eastAsia="ru-RU"/>
+        </w:rPr>
+      </w:pPr>
+    </w:p>
+    <w:p>
+      <w:pPr>
+        <w:spacing w:after="0" w:line="240" w:lineRule="auto"/>
+        <w:rPr>
+          <w:lang w:val="en-US"/>
+        </w:rPr>
+      </w:pPr>
+      <w:r>
+        <w:rPr>
+          <w:lang w:val="en-US"/>
+        </w:rPr>
         <w:t>&lt;</w:t>
       </w:r>
       <w:r>
@@ -3777,6 +3812,9 @@
         <w:t>example</w:t>
       </w:r>
       <w:r>
+        <w:rPr>
+          <w:lang w:val="en-US"/>
+        </w:rPr>
         <w:t>: 10&gt;</w:t>
       </w:r>
     </w:p>
@@ -3787,15 +3825,21 @@
           <w:rFonts w:ascii="Times New Roman" w:eastAsia="Times New Roman" w:hAnsi="Times New Roman" w:cs="Times New Roman"/>
           <w:sz w:val="24"/>
           <w:szCs w:val="24"/>
-          <w:lang w:eastAsia="ru-RU"/>
-        </w:rPr>
-      </w:pPr>
-    </w:p>
-    <w:p>
-      <w:pPr>
-        <w:spacing w:after="0" w:line="240" w:lineRule="auto"/>
-      </w:pPr>
-      <w:r>
+          <w:lang w:val="en-US" w:eastAsia="ru-RU"/>
+        </w:rPr>
+      </w:pPr>
+    </w:p>
+    <w:p>
+      <w:pPr>
+        <w:spacing w:after="0" w:line="240" w:lineRule="auto"/>
+        <w:rPr>
+          <w:lang w:val="en-US"/>
+        </w:rPr>
+      </w:pPr>
+      <w:r>
+        <w:rPr>
+          <w:lang w:val="en-US"/>
+        </w:rPr>
         <w:t>&lt;</w:t>
       </w:r>
       <w:r>
@@ -3805,6 +3849,9 @@
         <w:t>example</w:t>
       </w:r>
       <w:r>
+        <w:rPr>
+          <w:lang w:val="en-US"/>
+        </w:rPr>
         <w:t>: 11&gt;</w:t>
       </w:r>
     </w:p>
@@ -3815,15 +3862,21 @@
           <w:rFonts w:ascii="Times New Roman" w:eastAsia="Times New Roman" w:hAnsi="Times New Roman" w:cs="Times New Roman"/>
           <w:sz w:val="24"/>
           <w:szCs w:val="24"/>
-          <w:lang w:eastAsia="ru-RU"/>
-        </w:rPr>
-      </w:pPr>
-    </w:p>
-    <w:p>
-      <w:pPr>
-        <w:spacing w:after="0" w:line="240" w:lineRule="auto"/>
-      </w:pPr>
-      <w:r>
+          <w:lang w:val="en-US" w:eastAsia="ru-RU"/>
+        </w:rPr>
+      </w:pPr>
+    </w:p>
+    <w:p>
+      <w:pPr>
+        <w:spacing w:after="0" w:line="240" w:lineRule="auto"/>
+        <w:rPr>
+          <w:lang w:val="en-US"/>
+        </w:rPr>
+      </w:pPr>
+      <w:r>
+        <w:rPr>
+          <w:lang w:val="en-US"/>
+        </w:rPr>
         <w:t>&lt;</w:t>
       </w:r>
       <w:r>
@@ -3833,6 +3886,9 @@
         <w:t>example</w:t>
       </w:r>
       <w:r>
+        <w:rPr>
+          <w:lang w:val="en-US"/>
+        </w:rPr>
         <w:t>: 12&gt;</w:t>
       </w:r>
     </w:p>
@@ -3843,7 +3899,7 @@
           <w:rFonts w:ascii="Times New Roman" w:eastAsia="Times New Roman" w:hAnsi="Times New Roman" w:cs="Times New Roman"/>
           <w:sz w:val="24"/>
           <w:szCs w:val="24"/>
-          <w:lang w:eastAsia="ru-RU"/>
+          <w:lang w:val="en-US" w:eastAsia="ru-RU"/>
         </w:rPr>
       </w:pPr>
     </w:p>
@@ -4208,191 +4264,173 @@
           <w:sz w:val="19"/>
           <w:szCs w:val="19"/>
         </w:rPr>
+        <w:t>OtmlParserFactory.</w:t>
+      </w:r>
+    </w:p>
+    <w:p>
+      <w:pPr>
+        <w:rPr>
+          <w:rFonts w:ascii="Consolas" w:hAnsi="Consolas" w:cs="Consolas"/>
+          <w:color w:val="2B91AF"/>
+          <w:sz w:val="19"/>
+          <w:szCs w:val="19"/>
+        </w:rPr>
+      </w:pPr>
+      <w:r>
+        <w:rPr>
+          <w:sz w:val="24"/>
+          <w:szCs w:val="24"/>
+        </w:rPr>
+        <w:t xml:space="preserve">Фабрика определяет версию документа </w:t>
+      </w:r>
+      <w:r>
+        <w:rPr>
+          <w:sz w:val="24"/>
+          <w:szCs w:val="24"/>
+          <w:lang w:val="en-US"/>
+        </w:rPr>
+        <w:t>OTML</w:t>
+      </w:r>
+      <w:r>
+        <w:rPr>
+          <w:sz w:val="24"/>
+          <w:szCs w:val="24"/>
+        </w:rPr>
+        <w:t xml:space="preserve"> </w:t>
+      </w:r>
+      <w:r>
+        <w:rPr>
+          <w:sz w:val="24"/>
+          <w:szCs w:val="24"/>
+        </w:rPr>
+        <w:t>и возвращает экземпляр парсера, соответствующего этой версии.</w:t>
+      </w:r>
+    </w:p>
+    <w:p>
+      <w:pPr>
+        <w:rPr>
+          <w:rFonts w:ascii="Consolas" w:hAnsi="Consolas" w:cs="Consolas"/>
+          <w:color w:val="2B91AF"/>
+          <w:sz w:val="19"/>
+          <w:szCs w:val="19"/>
+          <w:lang w:val="en-US"/>
+        </w:rPr>
+      </w:pPr>
+      <w:r>
+        <w:rPr>
+          <w:sz w:val="24"/>
+          <w:szCs w:val="24"/>
+        </w:rPr>
+        <w:t>Использование</w:t>
+      </w:r>
+      <w:r>
+        <w:rPr>
+          <w:sz w:val="24"/>
+          <w:szCs w:val="24"/>
+          <w:lang w:val="en-US"/>
+        </w:rPr>
+        <w:t>:</w:t>
+      </w:r>
+    </w:p>
+    <w:p>
+      <w:pPr>
+        <w:rPr>
+          <w:rFonts w:ascii="Consolas" w:hAnsi="Consolas" w:cs="Consolas"/>
+          <w:color w:val="000000"/>
+          <w:sz w:val="19"/>
+          <w:szCs w:val="19"/>
+          <w:lang w:val="en-US"/>
+        </w:rPr>
+      </w:pPr>
+      <w:r>
+        <w:rPr>
+          <w:rFonts w:ascii="Consolas" w:hAnsi="Consolas" w:cs="Consolas"/>
+          <w:color w:val="0000FF"/>
+          <w:sz w:val="19"/>
+          <w:szCs w:val="19"/>
+          <w:lang w:val="en-US"/>
+        </w:rPr>
+        <w:t>var</w:t>
+      </w:r>
+      <w:r>
+        <w:rPr>
+          <w:rFonts w:ascii="Consolas" w:hAnsi="Consolas" w:cs="Consolas"/>
+          <w:color w:val="000000"/>
+          <w:sz w:val="19"/>
+          <w:szCs w:val="19"/>
+          <w:lang w:val="en-US"/>
+        </w:rPr>
+        <w:t xml:space="preserve"> </w:t>
+      </w:r>
+      <w:r>
+        <w:rPr>
+          <w:rFonts w:ascii="Consolas" w:hAnsi="Consolas" w:cs="Consolas"/>
+          <w:color w:val="000000"/>
+          <w:sz w:val="19"/>
+          <w:szCs w:val="19"/>
+          <w:lang w:val="en-US"/>
+        </w:rPr>
+        <w:t>otmlFactory</w:t>
+      </w:r>
+      <w:r>
+        <w:rPr>
+          <w:rFonts w:ascii="Consolas" w:hAnsi="Consolas" w:cs="Consolas"/>
+          <w:color w:val="000000"/>
+          <w:sz w:val="19"/>
+          <w:szCs w:val="19"/>
+          <w:lang w:val="en-US"/>
+        </w:rPr>
+        <w:t xml:space="preserve"> = </w:t>
+      </w:r>
+      <w:r>
+        <w:rPr>
+          <w:rFonts w:ascii="Consolas" w:hAnsi="Consolas" w:cs="Consolas"/>
+          <w:color w:val="0000FF"/>
+          <w:sz w:val="19"/>
+          <w:szCs w:val="19"/>
+          <w:lang w:val="en-US"/>
+        </w:rPr>
+        <w:t>new</w:t>
+      </w:r>
+      <w:r>
+        <w:rPr>
+          <w:rFonts w:ascii="Consolas" w:hAnsi="Consolas" w:cs="Consolas"/>
+          <w:color w:val="000000"/>
+          <w:sz w:val="19"/>
+          <w:szCs w:val="19"/>
+          <w:lang w:val="en-US"/>
+        </w:rPr>
+        <w:t xml:space="preserve"> </w:t>
+      </w:r>
+      <w:r>
+        <w:rPr>
+          <w:rFonts w:ascii="Consolas" w:hAnsi="Consolas" w:cs="Consolas"/>
+          <w:color w:val="000000"/>
+          <w:sz w:val="19"/>
+          <w:szCs w:val="19"/>
+          <w:lang w:val="en-US"/>
+        </w:rPr>
         <w:t>OtmlParserFactory</w:t>
       </w:r>
       <w:r>
         <w:rPr>
           <w:rFonts w:ascii="Consolas" w:hAnsi="Consolas" w:cs="Consolas"/>
-          <w:color w:val="2B91AF"/>
-          <w:sz w:val="19"/>
-          <w:szCs w:val="19"/>
-        </w:rPr>
-        <w:t>.</w:t>
-      </w:r>
-    </w:p>
-    <w:p>
-      <w:pPr>
-        <w:rPr>
-          <w:rFonts w:ascii="Consolas" w:hAnsi="Consolas" w:cs="Consolas"/>
-          <w:color w:val="2B91AF"/>
-          <w:sz w:val="19"/>
-          <w:szCs w:val="19"/>
-        </w:rPr>
-      </w:pPr>
-      <w:r>
-        <w:rPr>
-          <w:sz w:val="24"/>
-          <w:szCs w:val="24"/>
-        </w:rPr>
-        <w:t xml:space="preserve">Фабрика определяет версию документа </w:t>
-      </w:r>
-      <w:r>
-        <w:rPr>
-          <w:sz w:val="24"/>
-          <w:szCs w:val="24"/>
-          <w:lang w:val="en-US"/>
-        </w:rPr>
-        <w:t>OTML</w:t>
-      </w:r>
-      <w:r>
-        <w:rPr>
-          <w:sz w:val="24"/>
-          <w:szCs w:val="24"/>
+          <w:color w:val="000000"/>
+          <w:sz w:val="19"/>
+          <w:szCs w:val="19"/>
+          <w:lang w:val="en-US"/>
         </w:rPr>
         <w:t xml:space="preserve"> </w:t>
       </w:r>
       <w:r>
         <w:rPr>
-          <w:sz w:val="24"/>
-          <w:szCs w:val="24"/>
-        </w:rPr>
-        <w:t>и возвращает экземпляр парсера, соответствующего этой версии.</w:t>
-      </w:r>
-    </w:p>
-    <w:p>
-      <w:pPr>
-        <w:rPr>
-          <w:rFonts w:ascii="Consolas" w:hAnsi="Consolas" w:cs="Consolas"/>
-          <w:color w:val="2B91AF"/>
-          <w:sz w:val="19"/>
-          <w:szCs w:val="19"/>
-          <w:lang w:val="en-US"/>
-        </w:rPr>
-      </w:pPr>
-      <w:r>
-        <w:rPr>
-          <w:sz w:val="24"/>
-          <w:szCs w:val="24"/>
-        </w:rPr>
-        <w:t>Использование</w:t>
-      </w:r>
-      <w:r>
-        <w:rPr>
-          <w:sz w:val="24"/>
-          <w:szCs w:val="24"/>
-          <w:lang w:val="en-US"/>
-        </w:rPr>
-        <w:t>:</w:t>
-      </w:r>
-    </w:p>
-    <w:p>
-      <w:pPr>
-        <w:rPr>
-          <w:rFonts w:ascii="Consolas" w:hAnsi="Consolas" w:cs="Consolas"/>
-          <w:color w:val="000000"/>
-          <w:sz w:val="19"/>
-          <w:szCs w:val="19"/>
-          <w:lang w:val="en-US"/>
-        </w:rPr>
-      </w:pPr>
-      <w:r>
-        <w:rPr>
-          <w:rFonts w:ascii="Consolas" w:hAnsi="Consolas" w:cs="Consolas"/>
-          <w:color w:val="0000FF"/>
-          <w:sz w:val="19"/>
-          <w:szCs w:val="19"/>
-          <w:lang w:val="en-US"/>
-        </w:rPr>
-        <w:t>var</w:t>
-      </w:r>
-      <w:r>
-        <w:rPr>
-          <w:rFonts w:ascii="Consolas" w:hAnsi="Consolas" w:cs="Consolas"/>
-          <w:color w:val="000000"/>
-          <w:sz w:val="19"/>
-          <w:szCs w:val="19"/>
-          <w:lang w:val="en-US"/>
-        </w:rPr>
-        <w:t xml:space="preserve"> </w:t>
-      </w:r>
-      <w:r>
-        <w:rPr>
-          <w:rFonts w:ascii="Consolas" w:hAnsi="Consolas" w:cs="Consolas"/>
-          <w:color w:val="000000"/>
-          <w:sz w:val="19"/>
-          <w:szCs w:val="19"/>
-          <w:lang w:val="en-US"/>
-        </w:rPr>
-        <w:t>otmlFactory</w:t>
-      </w:r>
-      <w:r>
-        <w:rPr>
-          <w:rFonts w:ascii="Consolas" w:hAnsi="Consolas" w:cs="Consolas"/>
-          <w:color w:val="000000"/>
-          <w:sz w:val="19"/>
-          <w:szCs w:val="19"/>
-          <w:lang w:val="en-US"/>
-        </w:rPr>
-        <w:t xml:space="preserve"> = </w:t>
-      </w:r>
-      <w:r>
-        <w:rPr>
-          <w:rFonts w:ascii="Consolas" w:hAnsi="Consolas" w:cs="Consolas"/>
-          <w:color w:val="0000FF"/>
-          <w:sz w:val="19"/>
-          <w:szCs w:val="19"/>
-          <w:lang w:val="en-US"/>
-        </w:rPr>
-        <w:t>new</w:t>
-      </w:r>
-      <w:r>
-        <w:rPr>
-          <w:rFonts w:ascii="Consolas" w:hAnsi="Consolas" w:cs="Consolas"/>
-          <w:color w:val="000000"/>
-          <w:sz w:val="19"/>
-          <w:szCs w:val="19"/>
-          <w:lang w:val="en-US"/>
-        </w:rPr>
-        <w:t xml:space="preserve"> </w:t>
-      </w:r>
-      <w:r>
-        <w:rPr>
-          <w:rFonts w:ascii="Consolas" w:hAnsi="Consolas" w:cs="Consolas"/>
-          <w:color w:val="000000"/>
-          <w:sz w:val="19"/>
-          <w:szCs w:val="19"/>
-        </w:rPr>
-        <w:t>OtmlParserFactory</w:t>
-      </w:r>
-      <w:r>
-        <w:rPr>
-          <w:rFonts w:ascii="Consolas" w:hAnsi="Consolas" w:cs="Consolas"/>
-          <w:color w:val="000000"/>
-          <w:sz w:val="19"/>
-          <w:szCs w:val="19"/>
-          <w:lang w:val="en-US"/>
-        </w:rPr>
-        <w:t xml:space="preserve"> </w:t>
-      </w:r>
-      <w:r>
-        <w:rPr>
-          <w:rFonts w:ascii="Consolas" w:hAnsi="Consolas" w:cs="Consolas"/>
-          <w:color w:val="000000"/>
-          <w:sz w:val="19"/>
-          <w:szCs w:val="19"/>
-          <w:lang w:val="en-US"/>
-        </w:rPr>
-        <w:t>()</w:t>
-      </w:r>
-      <w:r>
-        <w:rPr>
-          <w:rFonts w:ascii="Consolas" w:hAnsi="Consolas" w:cs="Consolas"/>
-          <w:color w:val="000000"/>
-          <w:sz w:val="19"/>
-          <w:szCs w:val="19"/>
-          <w:lang w:val="en-US"/>
-        </w:rPr>
-        <w:t>;</w:t>
+          <w:rFonts w:ascii="Consolas" w:hAnsi="Consolas" w:cs="Consolas"/>
+          <w:color w:val="000000"/>
+          <w:sz w:val="19"/>
+          <w:szCs w:val="19"/>
+          <w:lang w:val="en-US"/>
+        </w:rPr>
+        <w:t>();</w:t>
       </w:r>
     </w:p>
     <w:p>
@@ -4769,17 +4807,9 @@
           <w:color w:val="000000"/>
           <w:sz w:val="19"/>
           <w:szCs w:val="19"/>
-        </w:rPr>
-        <w:t>P</w:t>
-      </w:r>
-      <w:r>
-        <w:rPr>
-          <w:rFonts w:ascii="Consolas" w:hAnsi="Consolas" w:cs="Consolas"/>
-          <w:color w:val="000000"/>
-          <w:sz w:val="19"/>
-          <w:szCs w:val="19"/>
-        </w:rPr>
-        <w:t>arse()</w:t>
+          <w:lang w:val="en-US"/>
+        </w:rPr>
+        <w:t>Parse()</w:t>
       </w:r>
       <w:r>
         <w:rPr>
@@ -4961,17 +4991,7 @@
           <w:szCs w:val="19"/>
           <w:lang w:val="en-US"/>
         </w:rPr>
-        <w:t>otmlFactory</w:t>
-      </w:r>
-      <w:r>
-        <w:rPr>
-          <w:rFonts w:ascii="Consolas" w:hAnsi="Consolas" w:cs="Consolas"/>
-          <w:color w:val="000000"/>
-          <w:sz w:val="19"/>
-          <w:szCs w:val="19"/>
-          <w:lang w:val="en-US"/>
-        </w:rPr>
-        <w:t>.GetParser(text</w:t>
+        <w:t>otmlFactory.GetParser(text</w:t>
       </w:r>
       <w:r>
         <w:rPr>
@@ -4998,6 +5018,7 @@
           <w:color w:val="0000FF"/>
           <w:sz w:val="19"/>
           <w:szCs w:val="19"/>
+          <w:lang w:val="en-US"/>
         </w:rPr>
         <w:t>var</w:t>
       </w:r>
@@ -5007,6 +5028,7 @@
           <w:color w:val="000000"/>
           <w:sz w:val="19"/>
           <w:szCs w:val="19"/>
+          <w:lang w:val="en-US"/>
         </w:rPr>
         <w:t xml:space="preserve"> result = parser.Parse();</w:t>
       </w:r>
@@ -5075,20 +5097,13 @@
           <w:szCs w:val="24"/>
           <w:lang w:val="en-US"/>
         </w:rPr>
-        <w:t>OtmlUn</w:t>
-      </w:r>
-      <w:r>
-        <w:rPr>
-          <w:sz w:val="24"/>
-          <w:szCs w:val="24"/>
-          <w:lang w:val="en-US"/>
-        </w:rPr>
-        <w:t>arser</w:t>
-      </w:r>
-      <w:r>
-        <w:rPr>
-          <w:sz w:val="24"/>
-          <w:szCs w:val="24"/>
+        <w:t>OtmlUnarser</w:t>
+      </w:r>
+      <w:r>
+        <w:rPr>
+          <w:sz w:val="24"/>
+          <w:szCs w:val="24"/>
+          <w:lang w:val="en-US"/>
         </w:rPr>
         <w:t xml:space="preserve"> </w:t>
       </w:r>
@@ -5103,6 +5118,7 @@
         <w:rPr>
           <w:sz w:val="24"/>
           <w:szCs w:val="24"/>
+          <w:lang w:val="en-US"/>
         </w:rPr>
         <w:t xml:space="preserve"> </w:t>
       </w:r>
@@ -5117,6 +5133,7 @@
         <w:rPr>
           <w:sz w:val="24"/>
           <w:szCs w:val="24"/>
+          <w:lang w:val="en-US"/>
         </w:rPr>
         <w:t xml:space="preserve"> </w:t>
       </w:r>
@@ -5131,6 +5148,7 @@
         <w:rPr>
           <w:sz w:val="24"/>
           <w:szCs w:val="24"/>
+          <w:lang w:val="en-US"/>
         </w:rPr>
         <w:t xml:space="preserve"> </w:t>
       </w:r>
@@ -5145,6 +5163,7 @@
         <w:rPr>
           <w:sz w:val="24"/>
           <w:szCs w:val="24"/>
+          <w:lang w:val="en-US"/>
         </w:rPr>
         <w:t xml:space="preserve"> </w:t>
       </w:r>
@@ -5159,6 +5178,7 @@
         <w:rPr>
           <w:sz w:val="24"/>
           <w:szCs w:val="24"/>
+          <w:lang w:val="en-US"/>
         </w:rPr>
         <w:t xml:space="preserve"> </w:t>
       </w:r>
@@ -5174,6 +5194,7 @@
         <w:rPr>
           <w:sz w:val="24"/>
           <w:szCs w:val="24"/>
+          <w:lang w:val="en-US"/>
         </w:rPr>
         <w:t xml:space="preserve"> </w:t>
       </w:r>
@@ -5188,6 +5209,7 @@
         <w:rPr>
           <w:sz w:val="24"/>
           <w:szCs w:val="24"/>
+          <w:lang w:val="en-US"/>
         </w:rPr>
         <w:t>/</w:t>
       </w:r>
@@ -5202,6 +5224,7 @@
         <w:rPr>
           <w:sz w:val="24"/>
           <w:szCs w:val="24"/>
+          <w:lang w:val="en-US"/>
         </w:rPr>
         <w:t>.</w:t>
       </w:r>
@@ -5209,6 +5232,7 @@
         <w:rPr>
           <w:sz w:val="24"/>
           <w:szCs w:val="24"/>
+          <w:lang w:val="en-US"/>
         </w:rPr>
         <w:br/>
       </w:r>
@@ -6590,8 +6614,6 @@
         </w:rPr>
         <w:t>OtmlNode</w:t>
       </w:r>
-      <w:bookmarkStart w:id="0" w:name="_GoBack"/>
-      <w:bookmarkEnd w:id="0"/>
     </w:p>
     <w:p>
       <w:pPr>
@@ -7866,21 +7888,7 @@
           <w:sz w:val="24"/>
           <w:szCs w:val="24"/>
         </w:rPr>
-        <w:t>которую м</w:t>
-      </w:r>
-      <w:r>
-        <w:rPr>
-          <w:sz w:val="24"/>
-          <w:szCs w:val="24"/>
-        </w:rPr>
-        <w:t>ожно</w:t>
-      </w:r>
-      <w:r>
-        <w:rPr>
-          <w:sz w:val="24"/>
-          <w:szCs w:val="24"/>
-        </w:rPr>
-        <w:t xml:space="preserve"> получить через метод  </w:t>
+        <w:t xml:space="preserve">которую можно получить через метод  </w:t>
       </w:r>
       <w:r>
         <w:rPr>
@@ -8339,6 +8347,7 @@
   <w:style w:type="character" w:default="1" w:styleId="a0">
     <w:name w:val="Default Paragraph Font"/>
     <w:uiPriority w:val="1"/>
+    <w:semiHidden/>
     <w:unhideWhenUsed/>
   </w:style>
   <w:style w:type="table" w:default="1" w:styleId="a1">
@@ -8650,7 +8659,7 @@
 </file>
 
 <file path=customXml/itemProps1.xml><?xml version="1.0" encoding="utf-8"?>
-<ds:datastoreItem xmlns:ds="http://schemas.openxmlformats.org/officeDocument/2006/customXml" ds:itemID="{4E1590B4-1507-4E52-B3FA-419196C66455}">
+<ds:datastoreItem xmlns:ds="http://schemas.openxmlformats.org/officeDocument/2006/customXml" ds:itemID="{F1140246-A603-4DF4-BE83-902C5851CE34}">
   <ds:schemaRefs>
     <ds:schemaRef ds:uri="http://schemas.openxmlformats.org/officeDocument/2006/bibliography"/>
   </ds:schemaRefs>

</xml_diff>

<commit_message>
feat: add enum formatter, add versoin to unparser, set false as default value for all leaveOpen parameters
</commit_message>
<xml_diff>
--- a/Docs/OTML.docx
+++ b/Docs/OTML.docx
@@ -1,6 +1,6 @@
 
 <file path=word/document.xml><?xml version="1.0" encoding="utf-8"?>
-<w:document xmlns:wpc="http://schemas.microsoft.com/office/word/2010/wordprocessingCanvas" xmlns:cx="http://schemas.microsoft.com/office/drawing/2014/chartex" xmlns:mc="http://schemas.openxmlformats.org/markup-compatibility/2006" xmlns:o="urn:schemas-microsoft-com:office:office" xmlns:r="http://schemas.openxmlformats.org/officeDocument/2006/relationships" xmlns:m="http://schemas.openxmlformats.org/officeDocument/2006/math" xmlns:v="urn:schemas-microsoft-com:vml" xmlns:wp14="http://schemas.microsoft.com/office/word/2010/wordprocessingDrawing" xmlns:wp="http://schemas.openxmlformats.org/drawingml/2006/wordprocessingDrawing" xmlns:w10="urn:schemas-microsoft-com:office:word" xmlns:w="http://schemas.openxmlformats.org/wordprocessingml/2006/main" xmlns:w14="http://schemas.microsoft.com/office/word/2010/wordml" xmlns:w15="http://schemas.microsoft.com/office/word/2012/wordml" xmlns:w16se="http://schemas.microsoft.com/office/word/2015/wordml/symex" xmlns:wpg="http://schemas.microsoft.com/office/word/2010/wordprocessingGroup" xmlns:wpi="http://schemas.microsoft.com/office/word/2010/wordprocessingInk" xmlns:wne="http://schemas.microsoft.com/office/word/2006/wordml" xmlns:wps="http://schemas.microsoft.com/office/word/2010/wordprocessingShape" mc:Ignorable="w14 w15 w16se wp14">
+<w:document xmlns:wpc="http://schemas.microsoft.com/office/word/2010/wordprocessingCanvas" xmlns:cx="http://schemas.microsoft.com/office/drawing/2014/chartex" xmlns:cx1="http://schemas.microsoft.com/office/drawing/2015/9/8/chartex" xmlns:mc="http://schemas.openxmlformats.org/markup-compatibility/2006" xmlns:o="urn:schemas-microsoft-com:office:office" xmlns:r="http://schemas.openxmlformats.org/officeDocument/2006/relationships" xmlns:m="http://schemas.openxmlformats.org/officeDocument/2006/math" xmlns:v="urn:schemas-microsoft-com:vml" xmlns:wp14="http://schemas.microsoft.com/office/word/2010/wordprocessingDrawing" xmlns:wp="http://schemas.openxmlformats.org/drawingml/2006/wordprocessingDrawing" xmlns:w10="urn:schemas-microsoft-com:office:word" xmlns:w="http://schemas.openxmlformats.org/wordprocessingml/2006/main" xmlns:w14="http://schemas.microsoft.com/office/word/2010/wordml" xmlns:w15="http://schemas.microsoft.com/office/word/2012/wordml" xmlns:w16se="http://schemas.microsoft.com/office/word/2015/wordml/symex" xmlns:wpg="http://schemas.microsoft.com/office/word/2010/wordprocessingGroup" xmlns:wpi="http://schemas.microsoft.com/office/word/2010/wordprocessingInk" xmlns:wne="http://schemas.microsoft.com/office/word/2006/wordml" xmlns:wps="http://schemas.microsoft.com/office/word/2010/wordprocessingShape" mc:Ignorable="w14 w15 w16se wp14">
   <w:body>
     <w:p>
       <w:pPr>
@@ -356,8 +356,19 @@
           <w:szCs w:val="24"/>
           <w:lang w:eastAsia="ru-RU"/>
         </w:rPr>
-        <w:t>Быть минималистичным</w:t>
-      </w:r>
+        <w:t xml:space="preserve">Быть </w:t>
+      </w:r>
+      <w:proofErr w:type="spellStart"/>
+      <w:r>
+        <w:rPr>
+          <w:rFonts w:ascii="Times New Roman" w:eastAsia="Times New Roman" w:hAnsi="Times New Roman" w:cs="Times New Roman"/>
+          <w:sz w:val="24"/>
+          <w:szCs w:val="24"/>
+          <w:lang w:eastAsia="ru-RU"/>
+        </w:rPr>
+        <w:t>минималистичным</w:t>
+      </w:r>
+      <w:proofErr w:type="spellEnd"/>
       <w:r>
         <w:rPr>
           <w:rFonts w:ascii="Times New Roman" w:eastAsia="Times New Roman" w:hAnsi="Times New Roman" w:cs="Times New Roman"/>
@@ -555,6 +566,7 @@
         </w:rPr>
         <w:t xml:space="preserve"> </w:t>
       </w:r>
+      <w:proofErr w:type="gramStart"/>
       <w:r>
         <w:rPr>
           <w:rFonts w:ascii="Times New Roman" w:eastAsia="Times New Roman" w:hAnsi="Times New Roman" w:cs="Times New Roman"/>
@@ -584,6 +596,7 @@
         </w:rPr>
         <w:t>}</w:t>
       </w:r>
+      <w:proofErr w:type="gramEnd"/>
       <w:r>
         <w:rPr>
           <w:rFonts w:ascii="Times New Roman" w:eastAsia="Times New Roman" w:hAnsi="Times New Roman" w:cs="Times New Roman"/>
@@ -762,6 +775,7 @@
           <w:lang w:val="en-US" w:eastAsia="ru-RU"/>
         </w:rPr>
       </w:pPr>
+      <w:proofErr w:type="gramStart"/>
       <w:r>
         <w:rPr>
           <w:rFonts w:ascii="Times New Roman" w:eastAsia="Times New Roman" w:hAnsi="Times New Roman" w:cs="Times New Roman"/>
@@ -791,6 +805,7 @@
         </w:rPr>
         <w:t>:</w:t>
       </w:r>
+      <w:proofErr w:type="gramEnd"/>
       <w:r>
         <w:rPr>
           <w:rFonts w:ascii="Times New Roman" w:eastAsia="Times New Roman" w:hAnsi="Times New Roman" w:cs="Times New Roman"/>
@@ -1047,8 +1062,6 @@
         </w:rPr>
         <w:t>элементов</w:t>
       </w:r>
-      <w:bookmarkStart w:id="0" w:name="_GoBack"/>
-      <w:bookmarkEnd w:id="0"/>
       <w:r>
         <w:rPr>
           <w:rFonts w:ascii="Times New Roman" w:eastAsia="Times New Roman" w:hAnsi="Times New Roman" w:cs="Times New Roman"/>
@@ -1184,6 +1197,7 @@
         </w:rPr>
         <w:t xml:space="preserve">с правой стороны </w:t>
       </w:r>
+      <w:proofErr w:type="gramStart"/>
       <w:r>
         <w:rPr>
           <w:rFonts w:ascii="Times New Roman" w:eastAsia="Times New Roman" w:hAnsi="Times New Roman" w:cs="Times New Roman"/>
@@ -1214,6 +1228,7 @@
         </w:rPr>
         <w:t>:</w:t>
       </w:r>
+      <w:proofErr w:type="gramEnd"/>
       <w:r>
         <w:rPr>
           <w:rFonts w:ascii="Times New Roman" w:eastAsia="Times New Roman" w:hAnsi="Times New Roman" w:cs="Times New Roman"/>
@@ -1379,6 +1394,7 @@
         </w:rPr>
         <w:t xml:space="preserve">ь вложенности отвечает символ </w:t>
       </w:r>
+      <w:proofErr w:type="spellStart"/>
       <w:r>
         <w:rPr>
           <w:rFonts w:ascii="Times New Roman" w:eastAsia="Times New Roman" w:hAnsi="Times New Roman" w:cs="Times New Roman"/>
@@ -1389,6 +1405,7 @@
         </w:rPr>
         <w:t>Tab</w:t>
       </w:r>
+      <w:proofErr w:type="spellEnd"/>
       <w:r>
         <w:rPr>
           <w:rFonts w:ascii="Times New Roman" w:eastAsia="Times New Roman" w:hAnsi="Times New Roman" w:cs="Times New Roman"/>
@@ -1445,6 +1462,7 @@
         </w:rPr>
         <w:t xml:space="preserve">лько использование символа </w:t>
       </w:r>
+      <w:proofErr w:type="spellStart"/>
       <w:r>
         <w:rPr>
           <w:rFonts w:ascii="Times New Roman" w:eastAsia="Times New Roman" w:hAnsi="Times New Roman" w:cs="Times New Roman"/>
@@ -1455,6 +1473,7 @@
         </w:rPr>
         <w:t>Tab</w:t>
       </w:r>
+      <w:proofErr w:type="spellEnd"/>
       <w:r>
         <w:rPr>
           <w:rFonts w:ascii="Times New Roman" w:eastAsia="Times New Roman" w:hAnsi="Times New Roman" w:cs="Times New Roman"/>
@@ -1464,14 +1483,25 @@
         </w:rPr>
         <w:t>. У уровней имеется жесткий порядок, </w:t>
       </w:r>
-      <w:r>
-        <w:rPr>
-          <w:rFonts w:ascii="Times New Roman" w:eastAsia="Times New Roman" w:hAnsi="Times New Roman" w:cs="Times New Roman"/>
-          <w:sz w:val="24"/>
-          <w:szCs w:val="24"/>
-          <w:lang w:eastAsia="ru-RU"/>
-        </w:rPr>
-        <w:t>например:</w:t>
+      <w:proofErr w:type="gramStart"/>
+      <w:r>
+        <w:rPr>
+          <w:rFonts w:ascii="Times New Roman" w:eastAsia="Times New Roman" w:hAnsi="Times New Roman" w:cs="Times New Roman"/>
+          <w:sz w:val="24"/>
+          <w:szCs w:val="24"/>
+          <w:lang w:eastAsia="ru-RU"/>
+        </w:rPr>
+        <w:t>например</w:t>
+      </w:r>
+      <w:proofErr w:type="gramEnd"/>
+      <w:r>
+        <w:rPr>
+          <w:rFonts w:ascii="Times New Roman" w:eastAsia="Times New Roman" w:hAnsi="Times New Roman" w:cs="Times New Roman"/>
+          <w:sz w:val="24"/>
+          <w:szCs w:val="24"/>
+          <w:lang w:eastAsia="ru-RU"/>
+        </w:rPr>
+        <w:t>:</w:t>
       </w:r>
     </w:p>
     <w:p>
@@ -1688,6 +1718,7 @@
         </w:rPr>
         <w:t xml:space="preserve">от значений </w:t>
       </w:r>
+      <w:proofErr w:type="gramStart"/>
       <w:r>
         <w:rPr>
           <w:rFonts w:ascii="Times New Roman" w:eastAsia="Times New Roman" w:hAnsi="Times New Roman" w:cs="Times New Roman"/>
@@ -1707,6 +1738,7 @@
         </w:rPr>
         <w:t>:</w:t>
       </w:r>
+      <w:proofErr w:type="gramEnd"/>
       <w:r>
         <w:rPr>
           <w:rFonts w:ascii="Times New Roman" w:eastAsia="Times New Roman" w:hAnsi="Times New Roman" w:cs="Times New Roman"/>
@@ -1743,7 +1775,17 @@
           <w:szCs w:val="24"/>
           <w:lang w:eastAsia="ru-RU"/>
         </w:rPr>
-        <w:t xml:space="preserve">уг от друга при помощи символа </w:t>
+        <w:t xml:space="preserve">уг от друга при помощи </w:t>
+      </w:r>
+      <w:proofErr w:type="gramStart"/>
+      <w:r>
+        <w:rPr>
+          <w:rFonts w:ascii="Times New Roman" w:eastAsia="Times New Roman" w:hAnsi="Times New Roman" w:cs="Times New Roman"/>
+          <w:sz w:val="24"/>
+          <w:szCs w:val="24"/>
+          <w:lang w:eastAsia="ru-RU"/>
+        </w:rPr>
+        <w:t xml:space="preserve">символа </w:t>
       </w:r>
       <w:r>
         <w:rPr>
@@ -1755,6 +1797,7 @@
         </w:rPr>
         <w:t>,</w:t>
       </w:r>
+      <w:proofErr w:type="gramEnd"/>
     </w:p>
     <w:p>
       <w:pPr>
@@ -1821,7 +1864,17 @@
           <w:szCs w:val="24"/>
           <w:lang w:eastAsia="ru-RU"/>
         </w:rPr>
-        <w:t xml:space="preserve">ачений в новых строках, символ </w:t>
+        <w:t xml:space="preserve">ачений в новых строках, </w:t>
+      </w:r>
+      <w:proofErr w:type="gramStart"/>
+      <w:r>
+        <w:rPr>
+          <w:rFonts w:ascii="Times New Roman" w:eastAsia="Times New Roman" w:hAnsi="Times New Roman" w:cs="Times New Roman"/>
+          <w:sz w:val="24"/>
+          <w:szCs w:val="24"/>
+          <w:lang w:eastAsia="ru-RU"/>
+        </w:rPr>
+        <w:t xml:space="preserve">символ </w:t>
       </w:r>
       <w:r>
         <w:rPr>
@@ -1833,6 +1886,7 @@
         </w:rPr>
         <w:t>:</w:t>
       </w:r>
+      <w:proofErr w:type="gramEnd"/>
       <w:r>
         <w:rPr>
           <w:rFonts w:ascii="Times New Roman" w:eastAsia="Times New Roman" w:hAnsi="Times New Roman" w:cs="Times New Roman"/>
@@ -1967,6 +2021,7 @@
         </w:rPr>
         <w:t xml:space="preserve"> "</w:t>
       </w:r>
+      <w:proofErr w:type="spellStart"/>
       <w:r>
         <w:rPr>
           <w:rFonts w:ascii="Times New Roman" w:eastAsia="Times New Roman" w:hAnsi="Times New Roman" w:cs="Times New Roman"/>
@@ -1976,6 +2031,7 @@
         </w:rPr>
         <w:t>nodeWithValues</w:t>
       </w:r>
+      <w:proofErr w:type="spellEnd"/>
       <w:r>
         <w:rPr>
           <w:rFonts w:ascii="Times New Roman" w:eastAsia="Times New Roman" w:hAnsi="Times New Roman" w:cs="Times New Roman"/>
@@ -2167,7 +2223,17 @@
           <w:szCs w:val="24"/>
           <w:lang w:eastAsia="ru-RU"/>
         </w:rPr>
-        <w:t xml:space="preserve">ство всегда заканчивается на </w:t>
+        <w:t xml:space="preserve">ство всегда заканчивается </w:t>
+      </w:r>
+      <w:proofErr w:type="gramStart"/>
+      <w:r>
+        <w:rPr>
+          <w:rFonts w:ascii="Times New Roman" w:eastAsia="Times New Roman" w:hAnsi="Times New Roman" w:cs="Times New Roman"/>
+          <w:sz w:val="24"/>
+          <w:szCs w:val="24"/>
+          <w:lang w:eastAsia="ru-RU"/>
+        </w:rPr>
+        <w:t xml:space="preserve">на </w:t>
       </w:r>
       <w:r>
         <w:rPr>
@@ -2179,6 +2245,7 @@
         </w:rPr>
         <w:t>:</w:t>
       </w:r>
+      <w:proofErr w:type="gramEnd"/>
       <w:r>
         <w:rPr>
           <w:rFonts w:ascii="Times New Roman" w:eastAsia="Times New Roman" w:hAnsi="Times New Roman" w:cs="Times New Roman"/>
@@ -2561,7 +2628,17 @@
           <w:szCs w:val="24"/>
           <w:lang w:eastAsia="ru-RU"/>
         </w:rPr>
-        <w:t xml:space="preserve">Можно использовать как  </w:t>
+        <w:t xml:space="preserve">Можно использовать </w:t>
+      </w:r>
+      <w:proofErr w:type="gramStart"/>
+      <w:r>
+        <w:rPr>
+          <w:rFonts w:ascii="Times New Roman" w:eastAsia="Times New Roman" w:hAnsi="Times New Roman" w:cs="Times New Roman"/>
+          <w:sz w:val="24"/>
+          <w:szCs w:val="24"/>
+          <w:lang w:eastAsia="ru-RU"/>
+        </w:rPr>
+        <w:t xml:space="preserve">как  </w:t>
       </w:r>
       <w:r>
         <w:rPr>
@@ -2573,6 +2650,7 @@
         </w:rPr>
         <w:t>'</w:t>
       </w:r>
+      <w:proofErr w:type="gramEnd"/>
       <w:r>
         <w:rPr>
           <w:rFonts w:ascii="Times New Roman" w:eastAsia="Times New Roman" w:hAnsi="Times New Roman" w:cs="Times New Roman"/>
@@ -2670,18 +2748,38 @@
           <w:szCs w:val="24"/>
           <w:lang w:val="en-US" w:eastAsia="ru-RU"/>
         </w:rPr>
-        <w:t>"   value with spaces  " or '  value with spaces  '</w:t>
-      </w:r>
-    </w:p>
-    <w:p>
-      <w:pPr>
-        <w:spacing w:after="0" w:line="240" w:lineRule="auto"/>
+        <w:t>"   </w:t>
+      </w:r>
+      <w:proofErr w:type="gramStart"/>
+      <w:r>
         <w:rPr>
           <w:rFonts w:ascii="Times New Roman" w:eastAsia="Times New Roman" w:hAnsi="Times New Roman" w:cs="Times New Roman"/>
           <w:sz w:val="24"/>
           <w:szCs w:val="24"/>
           <w:lang w:val="en-US" w:eastAsia="ru-RU"/>
         </w:rPr>
+        <w:t>value</w:t>
+      </w:r>
+      <w:proofErr w:type="gramEnd"/>
+      <w:r>
+        <w:rPr>
+          <w:rFonts w:ascii="Times New Roman" w:eastAsia="Times New Roman" w:hAnsi="Times New Roman" w:cs="Times New Roman"/>
+          <w:sz w:val="24"/>
+          <w:szCs w:val="24"/>
+          <w:lang w:val="en-US" w:eastAsia="ru-RU"/>
+        </w:rPr>
+        <w:t xml:space="preserve"> with spaces  " or '  value with spaces  '</w:t>
+      </w:r>
+    </w:p>
+    <w:p>
+      <w:pPr>
+        <w:spacing w:after="0" w:line="240" w:lineRule="auto"/>
+        <w:rPr>
+          <w:rFonts w:ascii="Times New Roman" w:eastAsia="Times New Roman" w:hAnsi="Times New Roman" w:cs="Times New Roman"/>
+          <w:sz w:val="24"/>
+          <w:szCs w:val="24"/>
+          <w:lang w:val="en-US" w:eastAsia="ru-RU"/>
+        </w:rPr>
       </w:pPr>
     </w:p>
     <w:p>
@@ -2710,6 +2808,116 @@
           <w:szCs w:val="24"/>
           <w:lang w:eastAsia="ru-RU"/>
         </w:rPr>
+        <w:t xml:space="preserve">обходимо использовать </w:t>
+      </w:r>
+      <w:proofErr w:type="gramStart"/>
+      <w:r>
+        <w:rPr>
+          <w:rFonts w:ascii="Times New Roman" w:eastAsia="Times New Roman" w:hAnsi="Times New Roman" w:cs="Times New Roman"/>
+          <w:sz w:val="24"/>
+          <w:szCs w:val="24"/>
+          <w:lang w:eastAsia="ru-RU"/>
+        </w:rPr>
+        <w:t xml:space="preserve">символ </w:t>
+      </w:r>
+      <w:r>
+        <w:rPr>
+          <w:rFonts w:ascii="Times New Roman" w:eastAsia="Times New Roman" w:hAnsi="Times New Roman" w:cs="Times New Roman"/>
+          <w:sz w:val="24"/>
+          <w:szCs w:val="24"/>
+          <w:highlight w:val="yellow"/>
+          <w:lang w:eastAsia="ru-RU"/>
+        </w:rPr>
+        <w:t>,</w:t>
+      </w:r>
+      <w:proofErr w:type="gramEnd"/>
+      <w:r>
+        <w:rPr>
+          <w:rFonts w:ascii="Times New Roman" w:eastAsia="Times New Roman" w:hAnsi="Times New Roman" w:cs="Times New Roman"/>
+          <w:sz w:val="24"/>
+          <w:szCs w:val="24"/>
+          <w:lang w:eastAsia="ru-RU"/>
+        </w:rPr>
+        <w:t xml:space="preserve"> (разделить значений) в значении</w:t>
+      </w:r>
+    </w:p>
+    <w:p>
+      <w:pPr>
+        <w:spacing w:after="0" w:line="240" w:lineRule="auto"/>
+        <w:rPr>
+          <w:rFonts w:ascii="Times New Roman" w:eastAsia="Times New Roman" w:hAnsi="Times New Roman" w:cs="Times New Roman"/>
+          <w:sz w:val="24"/>
+          <w:szCs w:val="24"/>
+          <w:lang w:val="en-US" w:eastAsia="ru-RU"/>
+        </w:rPr>
+      </w:pPr>
+      <w:r>
+        <w:rPr>
+          <w:rFonts w:ascii="Times New Roman" w:eastAsia="Times New Roman" w:hAnsi="Times New Roman" w:cs="Times New Roman"/>
+          <w:sz w:val="24"/>
+          <w:szCs w:val="24"/>
+          <w:lang w:val="en-US" w:eastAsia="ru-RU"/>
+        </w:rPr>
+        <w:t>"</w:t>
+      </w:r>
+      <w:proofErr w:type="gramStart"/>
+      <w:r>
+        <w:rPr>
+          <w:rFonts w:ascii="Times New Roman" w:eastAsia="Times New Roman" w:hAnsi="Times New Roman" w:cs="Times New Roman"/>
+          <w:sz w:val="24"/>
+          <w:szCs w:val="24"/>
+          <w:lang w:val="en-US" w:eastAsia="ru-RU"/>
+        </w:rPr>
+        <w:t>value</w:t>
+      </w:r>
+      <w:proofErr w:type="gramEnd"/>
+      <w:r>
+        <w:rPr>
+          <w:rFonts w:ascii="Times New Roman" w:eastAsia="Times New Roman" w:hAnsi="Times New Roman" w:cs="Times New Roman"/>
+          <w:sz w:val="24"/>
+          <w:szCs w:val="24"/>
+          <w:lang w:val="en-US" w:eastAsia="ru-RU"/>
+        </w:rPr>
+        <w:t>, with, comma" or 'value, with, comma'</w:t>
+      </w:r>
+    </w:p>
+    <w:p>
+      <w:pPr>
+        <w:spacing w:after="0" w:line="240" w:lineRule="auto"/>
+        <w:rPr>
+          <w:rFonts w:ascii="Times New Roman" w:eastAsia="Times New Roman" w:hAnsi="Times New Roman" w:cs="Times New Roman"/>
+          <w:sz w:val="24"/>
+          <w:szCs w:val="24"/>
+          <w:lang w:val="en-US" w:eastAsia="ru-RU"/>
+        </w:rPr>
+      </w:pPr>
+    </w:p>
+    <w:p>
+      <w:pPr>
+        <w:spacing w:after="0" w:line="240" w:lineRule="auto"/>
+        <w:rPr>
+          <w:rFonts w:ascii="Times New Roman" w:eastAsia="Times New Roman" w:hAnsi="Times New Roman" w:cs="Times New Roman"/>
+          <w:sz w:val="24"/>
+          <w:szCs w:val="24"/>
+          <w:lang w:eastAsia="ru-RU"/>
+        </w:rPr>
+      </w:pPr>
+      <w:r>
+        <w:rPr>
+          <w:rFonts w:ascii="Times New Roman" w:eastAsia="Times New Roman" w:hAnsi="Times New Roman" w:cs="Times New Roman"/>
+          <w:sz w:val="24"/>
+          <w:szCs w:val="24"/>
+          <w:lang w:eastAsia="ru-RU"/>
+        </w:rPr>
+        <w:t>3. Не</w:t>
+      </w:r>
+      <w:r>
+        <w:rPr>
+          <w:rFonts w:ascii="Times New Roman" w:eastAsia="Times New Roman" w:hAnsi="Times New Roman" w:cs="Times New Roman"/>
+          <w:sz w:val="24"/>
+          <w:szCs w:val="24"/>
+          <w:lang w:eastAsia="ru-RU"/>
+        </w:rPr>
         <w:t xml:space="preserve">обходимо использовать символ </w:t>
       </w:r>
       <w:r>
@@ -2720,16 +2928,16 @@
           <w:highlight w:val="yellow"/>
           <w:lang w:eastAsia="ru-RU"/>
         </w:rPr>
-        <w:t>,</w:t>
-      </w:r>
-      <w:r>
-        <w:rPr>
-          <w:rFonts w:ascii="Times New Roman" w:eastAsia="Times New Roman" w:hAnsi="Times New Roman" w:cs="Times New Roman"/>
-          <w:sz w:val="24"/>
-          <w:szCs w:val="24"/>
-          <w:lang w:eastAsia="ru-RU"/>
-        </w:rPr>
-        <w:t xml:space="preserve"> (разделить значений) в значении</w:t>
+        <w:t>#</w:t>
+      </w:r>
+      <w:r>
+        <w:rPr>
+          <w:rFonts w:ascii="Times New Roman" w:eastAsia="Times New Roman" w:hAnsi="Times New Roman" w:cs="Times New Roman"/>
+          <w:sz w:val="24"/>
+          <w:szCs w:val="24"/>
+          <w:lang w:eastAsia="ru-RU"/>
+        </w:rPr>
+        <w:t xml:space="preserve"> (символ комментария) в значении</w:t>
       </w:r>
     </w:p>
     <w:p>
@@ -2749,38 +2957,58 @@
           <w:szCs w:val="24"/>
           <w:lang w:val="en-US" w:eastAsia="ru-RU"/>
         </w:rPr>
-        <w:t>"value, with, comma" or 'value, with, comma'</w:t>
-      </w:r>
-    </w:p>
-    <w:p>
-      <w:pPr>
-        <w:spacing w:after="0" w:line="240" w:lineRule="auto"/>
+        <w:t>"</w:t>
+      </w:r>
+      <w:proofErr w:type="gramStart"/>
+      <w:r>
         <w:rPr>
           <w:rFonts w:ascii="Times New Roman" w:eastAsia="Times New Roman" w:hAnsi="Times New Roman" w:cs="Times New Roman"/>
           <w:sz w:val="24"/>
           <w:szCs w:val="24"/>
           <w:lang w:val="en-US" w:eastAsia="ru-RU"/>
         </w:rPr>
-      </w:pPr>
-    </w:p>
-    <w:p>
-      <w:pPr>
-        <w:spacing w:after="0" w:line="240" w:lineRule="auto"/>
-        <w:rPr>
-          <w:rFonts w:ascii="Times New Roman" w:eastAsia="Times New Roman" w:hAnsi="Times New Roman" w:cs="Times New Roman"/>
-          <w:sz w:val="24"/>
-          <w:szCs w:val="24"/>
-          <w:lang w:eastAsia="ru-RU"/>
-        </w:rPr>
-      </w:pPr>
-      <w:r>
-        <w:rPr>
-          <w:rFonts w:ascii="Times New Roman" w:eastAsia="Times New Roman" w:hAnsi="Times New Roman" w:cs="Times New Roman"/>
-          <w:sz w:val="24"/>
-          <w:szCs w:val="24"/>
-          <w:lang w:eastAsia="ru-RU"/>
-        </w:rPr>
-        <w:t>3. Не</w:t>
+        <w:t>value</w:t>
+      </w:r>
+      <w:proofErr w:type="gramEnd"/>
+      <w:r>
+        <w:rPr>
+          <w:rFonts w:ascii="Times New Roman" w:eastAsia="Times New Roman" w:hAnsi="Times New Roman" w:cs="Times New Roman"/>
+          <w:sz w:val="24"/>
+          <w:szCs w:val="24"/>
+          <w:lang w:val="en-US" w:eastAsia="ru-RU"/>
+        </w:rPr>
+        <w:t xml:space="preserve"> with # sharp char" or 'value with # sharp char'</w:t>
+      </w:r>
+    </w:p>
+    <w:p>
+      <w:pPr>
+        <w:spacing w:after="0" w:line="240" w:lineRule="auto"/>
+        <w:rPr>
+          <w:rFonts w:ascii="Times New Roman" w:eastAsia="Times New Roman" w:hAnsi="Times New Roman" w:cs="Times New Roman"/>
+          <w:sz w:val="24"/>
+          <w:szCs w:val="24"/>
+          <w:lang w:val="en-US" w:eastAsia="ru-RU"/>
+        </w:rPr>
+      </w:pPr>
+    </w:p>
+    <w:p>
+      <w:pPr>
+        <w:spacing w:after="0" w:line="240" w:lineRule="auto"/>
+        <w:rPr>
+          <w:rFonts w:ascii="Times New Roman" w:eastAsia="Times New Roman" w:hAnsi="Times New Roman" w:cs="Times New Roman"/>
+          <w:sz w:val="24"/>
+          <w:szCs w:val="24"/>
+          <w:lang w:eastAsia="ru-RU"/>
+        </w:rPr>
+      </w:pPr>
+      <w:r>
+        <w:rPr>
+          <w:rFonts w:ascii="Times New Roman" w:eastAsia="Times New Roman" w:hAnsi="Times New Roman" w:cs="Times New Roman"/>
+          <w:sz w:val="24"/>
+          <w:szCs w:val="24"/>
+          <w:lang w:eastAsia="ru-RU"/>
+        </w:rPr>
+        <w:t>4. Не</w:t>
       </w:r>
       <w:r>
         <w:rPr>
@@ -2799,16 +3027,34 @@
           <w:highlight w:val="yellow"/>
           <w:lang w:eastAsia="ru-RU"/>
         </w:rPr>
-        <w:t>#</w:t>
-      </w:r>
-      <w:r>
-        <w:rPr>
-          <w:rFonts w:ascii="Times New Roman" w:eastAsia="Times New Roman" w:hAnsi="Times New Roman" w:cs="Times New Roman"/>
-          <w:sz w:val="24"/>
-          <w:szCs w:val="24"/>
-          <w:lang w:eastAsia="ru-RU"/>
-        </w:rPr>
-        <w:t xml:space="preserve"> (символ комментария) в значении</w:t>
+        <w:t>+</w:t>
+      </w:r>
+      <w:r>
+        <w:rPr>
+          <w:rFonts w:ascii="Times New Roman" w:eastAsia="Times New Roman" w:hAnsi="Times New Roman" w:cs="Times New Roman"/>
+          <w:sz w:val="24"/>
+          <w:szCs w:val="24"/>
+          <w:lang w:eastAsia="ru-RU"/>
+        </w:rPr>
+        <w:t xml:space="preserve"> (</w:t>
+      </w:r>
+      <w:r>
+        <w:rPr>
+          <w:rFonts w:ascii="Times New Roman" w:eastAsia="Times New Roman" w:hAnsi="Times New Roman" w:cs="Times New Roman"/>
+          <w:sz w:val="24"/>
+          <w:szCs w:val="24"/>
+          <w:lang w:eastAsia="ru-RU"/>
+        </w:rPr>
+        <w:t>многострочное</w:t>
+      </w:r>
+      <w:r>
+        <w:rPr>
+          <w:rFonts w:ascii="Times New Roman" w:eastAsia="Times New Roman" w:hAnsi="Times New Roman" w:cs="Times New Roman"/>
+          <w:sz w:val="24"/>
+          <w:szCs w:val="24"/>
+          <w:lang w:eastAsia="ru-RU"/>
+        </w:rPr>
+        <w:t xml:space="preserve"> значение) в тексте значения</w:t>
       </w:r>
     </w:p>
     <w:p>
@@ -2828,104 +3074,27 @@
           <w:szCs w:val="24"/>
           <w:lang w:val="en-US" w:eastAsia="ru-RU"/>
         </w:rPr>
-        <w:t>"value with # sharp char" or 'value with # sharp char'</w:t>
-      </w:r>
-    </w:p>
-    <w:p>
-      <w:pPr>
-        <w:spacing w:after="0" w:line="240" w:lineRule="auto"/>
+        <w:t>"</w:t>
+      </w:r>
+      <w:proofErr w:type="gramStart"/>
+      <w:r>
         <w:rPr>
           <w:rFonts w:ascii="Times New Roman" w:eastAsia="Times New Roman" w:hAnsi="Times New Roman" w:cs="Times New Roman"/>
           <w:sz w:val="24"/>
           <w:szCs w:val="24"/>
           <w:lang w:val="en-US" w:eastAsia="ru-RU"/>
         </w:rPr>
-      </w:pPr>
-    </w:p>
-    <w:p>
-      <w:pPr>
-        <w:spacing w:after="0" w:line="240" w:lineRule="auto"/>
-        <w:rPr>
-          <w:rFonts w:ascii="Times New Roman" w:eastAsia="Times New Roman" w:hAnsi="Times New Roman" w:cs="Times New Roman"/>
-          <w:sz w:val="24"/>
-          <w:szCs w:val="24"/>
-          <w:lang w:eastAsia="ru-RU"/>
-        </w:rPr>
-      </w:pPr>
-      <w:r>
-        <w:rPr>
-          <w:rFonts w:ascii="Times New Roman" w:eastAsia="Times New Roman" w:hAnsi="Times New Roman" w:cs="Times New Roman"/>
-          <w:sz w:val="24"/>
-          <w:szCs w:val="24"/>
-          <w:lang w:eastAsia="ru-RU"/>
-        </w:rPr>
-        <w:t>4. Не</w:t>
-      </w:r>
-      <w:r>
-        <w:rPr>
-          <w:rFonts w:ascii="Times New Roman" w:eastAsia="Times New Roman" w:hAnsi="Times New Roman" w:cs="Times New Roman"/>
-          <w:sz w:val="24"/>
-          <w:szCs w:val="24"/>
-          <w:lang w:eastAsia="ru-RU"/>
-        </w:rPr>
-        <w:t xml:space="preserve">обходимо использовать символ </w:t>
-      </w:r>
-      <w:r>
-        <w:rPr>
-          <w:rFonts w:ascii="Times New Roman" w:eastAsia="Times New Roman" w:hAnsi="Times New Roman" w:cs="Times New Roman"/>
-          <w:sz w:val="24"/>
-          <w:szCs w:val="24"/>
-          <w:highlight w:val="yellow"/>
-          <w:lang w:eastAsia="ru-RU"/>
-        </w:rPr>
-        <w:t>+</w:t>
-      </w:r>
-      <w:r>
-        <w:rPr>
-          <w:rFonts w:ascii="Times New Roman" w:eastAsia="Times New Roman" w:hAnsi="Times New Roman" w:cs="Times New Roman"/>
-          <w:sz w:val="24"/>
-          <w:szCs w:val="24"/>
-          <w:lang w:eastAsia="ru-RU"/>
-        </w:rPr>
-        <w:t xml:space="preserve"> (</w:t>
-      </w:r>
-      <w:r>
-        <w:rPr>
-          <w:rFonts w:ascii="Times New Roman" w:eastAsia="Times New Roman" w:hAnsi="Times New Roman" w:cs="Times New Roman"/>
-          <w:sz w:val="24"/>
-          <w:szCs w:val="24"/>
-          <w:lang w:eastAsia="ru-RU"/>
-        </w:rPr>
-        <w:t>многострочное</w:t>
-      </w:r>
-      <w:r>
-        <w:rPr>
-          <w:rFonts w:ascii="Times New Roman" w:eastAsia="Times New Roman" w:hAnsi="Times New Roman" w:cs="Times New Roman"/>
-          <w:sz w:val="24"/>
-          <w:szCs w:val="24"/>
-          <w:lang w:eastAsia="ru-RU"/>
-        </w:rPr>
-        <w:t xml:space="preserve"> значение) в тексте значения</w:t>
-      </w:r>
-    </w:p>
-    <w:p>
-      <w:pPr>
-        <w:spacing w:after="0" w:line="240" w:lineRule="auto"/>
+        <w:t>value</w:t>
+      </w:r>
+      <w:proofErr w:type="gramEnd"/>
+      <w:r>
         <w:rPr>
           <w:rFonts w:ascii="Times New Roman" w:eastAsia="Times New Roman" w:hAnsi="Times New Roman" w:cs="Times New Roman"/>
           <w:sz w:val="24"/>
           <w:szCs w:val="24"/>
           <w:lang w:val="en-US" w:eastAsia="ru-RU"/>
         </w:rPr>
-      </w:pPr>
-      <w:r>
-        <w:rPr>
-          <w:rFonts w:ascii="Times New Roman" w:eastAsia="Times New Roman" w:hAnsi="Times New Roman" w:cs="Times New Roman"/>
-          <w:sz w:val="24"/>
-          <w:szCs w:val="24"/>
-          <w:lang w:val="en-US" w:eastAsia="ru-RU"/>
-        </w:rPr>
-        <w:t>"value with plus char</w:t>
+        <w:t xml:space="preserve"> with plus char</w:t>
       </w:r>
       <w:r>
         <w:rPr>
@@ -3059,18 +3228,58 @@
           <w:szCs w:val="24"/>
           <w:lang w:val="en-US" w:eastAsia="ru-RU"/>
         </w:rPr>
-        <w:t>"@ value with at sign" or '@ value with at sign'</w:t>
-      </w:r>
-    </w:p>
-    <w:p>
-      <w:pPr>
-        <w:spacing w:after="0" w:line="240" w:lineRule="auto"/>
+        <w:t xml:space="preserve">"@ </w:t>
+      </w:r>
+      <w:proofErr w:type="gramStart"/>
+      <w:r>
         <w:rPr>
           <w:rFonts w:ascii="Times New Roman" w:eastAsia="Times New Roman" w:hAnsi="Times New Roman" w:cs="Times New Roman"/>
           <w:sz w:val="24"/>
           <w:szCs w:val="24"/>
           <w:lang w:val="en-US" w:eastAsia="ru-RU"/>
         </w:rPr>
+        <w:t>value</w:t>
+      </w:r>
+      <w:proofErr w:type="gramEnd"/>
+      <w:r>
+        <w:rPr>
+          <w:rFonts w:ascii="Times New Roman" w:eastAsia="Times New Roman" w:hAnsi="Times New Roman" w:cs="Times New Roman"/>
+          <w:sz w:val="24"/>
+          <w:szCs w:val="24"/>
+          <w:lang w:val="en-US" w:eastAsia="ru-RU"/>
+        </w:rPr>
+        <w:t xml:space="preserve"> with </w:t>
+      </w:r>
+      <w:proofErr w:type="spellStart"/>
+      <w:r>
+        <w:rPr>
+          <w:rFonts w:ascii="Times New Roman" w:eastAsia="Times New Roman" w:hAnsi="Times New Roman" w:cs="Times New Roman"/>
+          <w:sz w:val="24"/>
+          <w:szCs w:val="24"/>
+          <w:lang w:val="en-US" w:eastAsia="ru-RU"/>
+        </w:rPr>
+        <w:t>at</w:t>
+      </w:r>
+      <w:proofErr w:type="spellEnd"/>
+      <w:r>
+        <w:rPr>
+          <w:rFonts w:ascii="Times New Roman" w:eastAsia="Times New Roman" w:hAnsi="Times New Roman" w:cs="Times New Roman"/>
+          <w:sz w:val="24"/>
+          <w:szCs w:val="24"/>
+          <w:lang w:val="en-US" w:eastAsia="ru-RU"/>
+        </w:rPr>
+        <w:t xml:space="preserve"> sign" or '@ value with at sign'</w:t>
+      </w:r>
+    </w:p>
+    <w:p>
+      <w:pPr>
+        <w:spacing w:after="0" w:line="240" w:lineRule="auto"/>
+        <w:rPr>
+          <w:rFonts w:ascii="Times New Roman" w:eastAsia="Times New Roman" w:hAnsi="Times New Roman" w:cs="Times New Roman"/>
+          <w:sz w:val="24"/>
+          <w:szCs w:val="24"/>
+          <w:lang w:val="en-US" w:eastAsia="ru-RU"/>
+        </w:rPr>
       </w:pPr>
     </w:p>
     <w:p>
@@ -3152,6 +3361,7 @@
         </w:rPr>
         <w:t xml:space="preserve">кранировать только 2 символа: </w:t>
       </w:r>
+      <w:proofErr w:type="gramStart"/>
       <w:r>
         <w:rPr>
           <w:rFonts w:ascii="Times New Roman" w:eastAsia="Times New Roman" w:hAnsi="Times New Roman" w:cs="Times New Roman"/>
@@ -3181,6 +3391,7 @@
         </w:rPr>
         <w:t>'</w:t>
       </w:r>
+      <w:proofErr w:type="gramEnd"/>
       <w:r>
         <w:rPr>
           <w:rFonts w:ascii="Times New Roman" w:eastAsia="Times New Roman" w:hAnsi="Times New Roman" w:cs="Times New Roman"/>
@@ -3217,7 +3428,17 @@
           <w:szCs w:val="24"/>
           <w:lang w:eastAsia="ru-RU"/>
         </w:rPr>
-        <w:t xml:space="preserve">исходит при помощи символа  </w:t>
+        <w:t xml:space="preserve">исходит при помощи </w:t>
+      </w:r>
+      <w:proofErr w:type="gramStart"/>
+      <w:r>
+        <w:rPr>
+          <w:rFonts w:ascii="Times New Roman" w:eastAsia="Times New Roman" w:hAnsi="Times New Roman" w:cs="Times New Roman"/>
+          <w:sz w:val="24"/>
+          <w:szCs w:val="24"/>
+          <w:lang w:eastAsia="ru-RU"/>
+        </w:rPr>
+        <w:t xml:space="preserve">символа  </w:t>
       </w:r>
       <w:r>
         <w:rPr>
@@ -3229,6 +3450,7 @@
         </w:rPr>
         <w:t>\</w:t>
       </w:r>
+      <w:proofErr w:type="gramEnd"/>
       <w:r>
         <w:rPr>
           <w:rFonts w:ascii="Times New Roman" w:eastAsia="Times New Roman" w:hAnsi="Times New Roman" w:cs="Times New Roman"/>
@@ -3333,6 +3555,7 @@
           <w:lang w:eastAsia="ru-RU"/>
         </w:rPr>
       </w:pPr>
+      <w:proofErr w:type="gramStart"/>
       <w:r>
         <w:rPr>
           <w:rFonts w:ascii="Times New Roman" w:eastAsia="Times New Roman" w:hAnsi="Times New Roman" w:cs="Times New Roman"/>
@@ -3352,6 +3575,7 @@
         </w:rPr>
         <w:t>"</w:t>
       </w:r>
+      <w:proofErr w:type="gramEnd"/>
       <w:r>
         <w:rPr>
           <w:rFonts w:ascii="Times New Roman" w:eastAsia="Times New Roman" w:hAnsi="Times New Roman" w:cs="Times New Roman"/>
@@ -3400,6 +3624,7 @@
           <w:lang w:eastAsia="ru-RU"/>
         </w:rPr>
       </w:pPr>
+      <w:proofErr w:type="gramStart"/>
       <w:r>
         <w:rPr>
           <w:rFonts w:ascii="Times New Roman" w:eastAsia="Times New Roman" w:hAnsi="Times New Roman" w:cs="Times New Roman"/>
@@ -3419,6 +3644,7 @@
         </w:rPr>
         <w:t>"</w:t>
       </w:r>
+      <w:proofErr w:type="gramEnd"/>
       <w:r>
         <w:rPr>
           <w:rFonts w:ascii="Times New Roman" w:eastAsia="Times New Roman" w:hAnsi="Times New Roman" w:cs="Times New Roman"/>
@@ -3435,8 +3661,88 @@
           <w:szCs w:val="24"/>
           <w:lang w:eastAsia="ru-RU"/>
         </w:rPr>
-        <w:t xml:space="preserve"> одинарных кавычек. Пример: '  </w:t>
-      </w:r>
+        <w:t xml:space="preserve"> одинарных кавычек. Пример: </w:t>
+      </w:r>
+      <w:proofErr w:type="gramStart"/>
+      <w:r>
+        <w:rPr>
+          <w:rFonts w:ascii="Times New Roman" w:eastAsia="Times New Roman" w:hAnsi="Times New Roman" w:cs="Times New Roman"/>
+          <w:sz w:val="24"/>
+          <w:szCs w:val="24"/>
+          <w:lang w:eastAsia="ru-RU"/>
+        </w:rPr>
+        <w:t xml:space="preserve">'  </w:t>
+      </w:r>
+      <w:r>
+        <w:rPr>
+          <w:rFonts w:ascii="Times New Roman" w:eastAsia="Times New Roman" w:hAnsi="Times New Roman" w:cs="Times New Roman"/>
+          <w:sz w:val="24"/>
+          <w:szCs w:val="24"/>
+          <w:lang w:eastAsia="ru-RU"/>
+        </w:rPr>
+        <w:t>"</w:t>
+      </w:r>
+      <w:proofErr w:type="gramEnd"/>
+      <w:r>
+        <w:rPr>
+          <w:rFonts w:ascii="Times New Roman" w:eastAsia="Times New Roman" w:hAnsi="Times New Roman" w:cs="Times New Roman"/>
+          <w:sz w:val="24"/>
+          <w:szCs w:val="24"/>
+          <w:lang w:eastAsia="ru-RU"/>
+        </w:rPr>
+        <w:t>  '</w:t>
+      </w:r>
+    </w:p>
+    <w:p>
+      <w:pPr>
+        <w:spacing w:after="0" w:line="240" w:lineRule="auto"/>
+        <w:rPr>
+          <w:rFonts w:ascii="Times New Roman" w:eastAsia="Times New Roman" w:hAnsi="Times New Roman" w:cs="Times New Roman"/>
+          <w:sz w:val="24"/>
+          <w:szCs w:val="24"/>
+          <w:lang w:eastAsia="ru-RU"/>
+        </w:rPr>
+      </w:pPr>
+      <w:proofErr w:type="gramStart"/>
+      <w:r>
+        <w:rPr>
+          <w:rFonts w:ascii="Times New Roman" w:eastAsia="Times New Roman" w:hAnsi="Times New Roman" w:cs="Times New Roman"/>
+          <w:sz w:val="24"/>
+          <w:szCs w:val="24"/>
+          <w:lang w:eastAsia="ru-RU"/>
+        </w:rPr>
+        <w:t xml:space="preserve">Символ  </w:t>
+      </w:r>
+      <w:r>
+        <w:rPr>
+          <w:rFonts w:ascii="Times New Roman" w:eastAsia="Times New Roman" w:hAnsi="Times New Roman" w:cs="Times New Roman"/>
+          <w:sz w:val="24"/>
+          <w:szCs w:val="24"/>
+          <w:highlight w:val="yellow"/>
+          <w:lang w:eastAsia="ru-RU"/>
+        </w:rPr>
+        <w:t>'</w:t>
+      </w:r>
+      <w:proofErr w:type="gramEnd"/>
+      <w:r>
+        <w:rPr>
+          <w:rFonts w:ascii="Times New Roman" w:eastAsia="Times New Roman" w:hAnsi="Times New Roman" w:cs="Times New Roman"/>
+          <w:sz w:val="24"/>
+          <w:szCs w:val="24"/>
+          <w:lang w:eastAsia="ru-RU"/>
+        </w:rPr>
+        <w:t xml:space="preserve"> </w:t>
+      </w:r>
+      <w:r>
+        <w:rPr>
+          <w:rFonts w:ascii="Times New Roman" w:eastAsia="Times New Roman" w:hAnsi="Times New Roman" w:cs="Times New Roman"/>
+          <w:sz w:val="24"/>
+          <w:szCs w:val="24"/>
+          <w:lang w:eastAsia="ru-RU"/>
+        </w:rPr>
+        <w:t xml:space="preserve"> находится внутри двойных кавычек. Пример: </w:t>
+      </w:r>
+      <w:proofErr w:type="gramStart"/>
       <w:r>
         <w:rPr>
           <w:rFonts w:ascii="Times New Roman" w:eastAsia="Times New Roman" w:hAnsi="Times New Roman" w:cs="Times New Roman"/>
@@ -3446,53 +3752,15 @@
         </w:rPr>
         <w:t>"  '</w:t>
       </w:r>
-    </w:p>
-    <w:p>
-      <w:pPr>
-        <w:spacing w:after="0" w:line="240" w:lineRule="auto"/>
-        <w:rPr>
-          <w:rFonts w:ascii="Times New Roman" w:eastAsia="Times New Roman" w:hAnsi="Times New Roman" w:cs="Times New Roman"/>
-          <w:sz w:val="24"/>
-          <w:szCs w:val="24"/>
-          <w:lang w:eastAsia="ru-RU"/>
-        </w:rPr>
-      </w:pPr>
-      <w:r>
-        <w:rPr>
-          <w:rFonts w:ascii="Times New Roman" w:eastAsia="Times New Roman" w:hAnsi="Times New Roman" w:cs="Times New Roman"/>
-          <w:sz w:val="24"/>
-          <w:szCs w:val="24"/>
-          <w:lang w:eastAsia="ru-RU"/>
-        </w:rPr>
-        <w:t xml:space="preserve">Символ  </w:t>
-      </w:r>
-      <w:r>
-        <w:rPr>
-          <w:rFonts w:ascii="Times New Roman" w:eastAsia="Times New Roman" w:hAnsi="Times New Roman" w:cs="Times New Roman"/>
-          <w:sz w:val="24"/>
-          <w:szCs w:val="24"/>
-          <w:highlight w:val="yellow"/>
-          <w:lang w:eastAsia="ru-RU"/>
-        </w:rPr>
-        <w:t>'</w:t>
-      </w:r>
-      <w:r>
-        <w:rPr>
-          <w:rFonts w:ascii="Times New Roman" w:eastAsia="Times New Roman" w:hAnsi="Times New Roman" w:cs="Times New Roman"/>
-          <w:sz w:val="24"/>
-          <w:szCs w:val="24"/>
-          <w:lang w:eastAsia="ru-RU"/>
-        </w:rPr>
-        <w:t xml:space="preserve"> </w:t>
-      </w:r>
-      <w:r>
-        <w:rPr>
-          <w:rFonts w:ascii="Times New Roman" w:eastAsia="Times New Roman" w:hAnsi="Times New Roman" w:cs="Times New Roman"/>
-          <w:sz w:val="24"/>
-          <w:szCs w:val="24"/>
-          <w:lang w:eastAsia="ru-RU"/>
-        </w:rPr>
-        <w:t xml:space="preserve"> находится внутри двойных кавычек. Пример: "  '  "</w:t>
+      <w:proofErr w:type="gramEnd"/>
+      <w:r>
+        <w:rPr>
+          <w:rFonts w:ascii="Times New Roman" w:eastAsia="Times New Roman" w:hAnsi="Times New Roman" w:cs="Times New Roman"/>
+          <w:sz w:val="24"/>
+          <w:szCs w:val="24"/>
+          <w:lang w:eastAsia="ru-RU"/>
+        </w:rPr>
+        <w:t>  "</w:t>
       </w:r>
     </w:p>
     <w:p>
@@ -3722,7 +3990,7 @@
           <w:rFonts w:ascii="Times New Roman" w:eastAsia="Times New Roman" w:hAnsi="Times New Roman" w:cs="Times New Roman"/>
           <w:sz w:val="24"/>
           <w:szCs w:val="24"/>
-          <w:lang w:val="en-US" w:eastAsia="ru-RU"/>
+          <w:lang w:eastAsia="ru-RU"/>
         </w:rPr>
       </w:pPr>
       <w:r>
@@ -3739,7 +4007,7 @@
           <w:rFonts w:ascii="Times New Roman" w:eastAsia="Times New Roman" w:hAnsi="Times New Roman" w:cs="Times New Roman"/>
           <w:sz w:val="24"/>
           <w:szCs w:val="24"/>
-          <w:lang w:val="en-US" w:eastAsia="ru-RU"/>
+          <w:lang w:eastAsia="ru-RU"/>
         </w:rPr>
         <w:t>:</w:t>
       </w:r>
@@ -3751,21 +4019,15 @@
           <w:rFonts w:ascii="Times New Roman" w:eastAsia="Times New Roman" w:hAnsi="Times New Roman" w:cs="Times New Roman"/>
           <w:sz w:val="24"/>
           <w:szCs w:val="24"/>
-          <w:lang w:val="en-US" w:eastAsia="ru-RU"/>
-        </w:rPr>
-      </w:pPr>
-    </w:p>
-    <w:p>
-      <w:pPr>
-        <w:spacing w:after="0" w:line="240" w:lineRule="auto"/>
-        <w:rPr>
-          <w:lang w:val="en-US"/>
-        </w:rPr>
-      </w:pPr>
-      <w:r>
-        <w:rPr>
-          <w:lang w:val="en-US"/>
-        </w:rPr>
+          <w:lang w:eastAsia="ru-RU"/>
+        </w:rPr>
+      </w:pPr>
+    </w:p>
+    <w:p>
+      <w:pPr>
+        <w:spacing w:after="0" w:line="240" w:lineRule="auto"/>
+      </w:pPr>
+      <w:r>
         <w:t>&lt;</w:t>
       </w:r>
       <w:r>
@@ -3775,9 +4037,6 @@
         <w:t>example</w:t>
       </w:r>
       <w:r>
-        <w:rPr>
-          <w:lang w:val="en-US"/>
-        </w:rPr>
         <w:t>: 9&gt;</w:t>
       </w:r>
     </w:p>
@@ -3788,21 +4047,15 @@
           <w:rFonts w:ascii="Times New Roman" w:eastAsia="Times New Roman" w:hAnsi="Times New Roman" w:cs="Times New Roman"/>
           <w:sz w:val="24"/>
           <w:szCs w:val="24"/>
-          <w:lang w:val="en-US" w:eastAsia="ru-RU"/>
-        </w:rPr>
-      </w:pPr>
-    </w:p>
-    <w:p>
-      <w:pPr>
-        <w:spacing w:after="0" w:line="240" w:lineRule="auto"/>
-        <w:rPr>
-          <w:lang w:val="en-US"/>
-        </w:rPr>
-      </w:pPr>
-      <w:r>
-        <w:rPr>
-          <w:lang w:val="en-US"/>
-        </w:rPr>
+          <w:lang w:eastAsia="ru-RU"/>
+        </w:rPr>
+      </w:pPr>
+    </w:p>
+    <w:p>
+      <w:pPr>
+        <w:spacing w:after="0" w:line="240" w:lineRule="auto"/>
+      </w:pPr>
+      <w:r>
         <w:t>&lt;</w:t>
       </w:r>
       <w:r>
@@ -3812,9 +4065,6 @@
         <w:t>example</w:t>
       </w:r>
       <w:r>
-        <w:rPr>
-          <w:lang w:val="en-US"/>
-        </w:rPr>
         <w:t>: 10&gt;</w:t>
       </w:r>
     </w:p>
@@ -3825,21 +4075,15 @@
           <w:rFonts w:ascii="Times New Roman" w:eastAsia="Times New Roman" w:hAnsi="Times New Roman" w:cs="Times New Roman"/>
           <w:sz w:val="24"/>
           <w:szCs w:val="24"/>
-          <w:lang w:val="en-US" w:eastAsia="ru-RU"/>
-        </w:rPr>
-      </w:pPr>
-    </w:p>
-    <w:p>
-      <w:pPr>
-        <w:spacing w:after="0" w:line="240" w:lineRule="auto"/>
-        <w:rPr>
-          <w:lang w:val="en-US"/>
-        </w:rPr>
-      </w:pPr>
-      <w:r>
-        <w:rPr>
-          <w:lang w:val="en-US"/>
-        </w:rPr>
+          <w:lang w:eastAsia="ru-RU"/>
+        </w:rPr>
+      </w:pPr>
+    </w:p>
+    <w:p>
+      <w:pPr>
+        <w:spacing w:after="0" w:line="240" w:lineRule="auto"/>
+      </w:pPr>
+      <w:r>
         <w:t>&lt;</w:t>
       </w:r>
       <w:r>
@@ -3849,9 +4093,6 @@
         <w:t>example</w:t>
       </w:r>
       <w:r>
-        <w:rPr>
-          <w:lang w:val="en-US"/>
-        </w:rPr>
         <w:t>: 11&gt;</w:t>
       </w:r>
     </w:p>
@@ -3862,21 +4103,15 @@
           <w:rFonts w:ascii="Times New Roman" w:eastAsia="Times New Roman" w:hAnsi="Times New Roman" w:cs="Times New Roman"/>
           <w:sz w:val="24"/>
           <w:szCs w:val="24"/>
-          <w:lang w:val="en-US" w:eastAsia="ru-RU"/>
-        </w:rPr>
-      </w:pPr>
-    </w:p>
-    <w:p>
-      <w:pPr>
-        <w:spacing w:after="0" w:line="240" w:lineRule="auto"/>
-        <w:rPr>
-          <w:lang w:val="en-US"/>
-        </w:rPr>
-      </w:pPr>
-      <w:r>
-        <w:rPr>
-          <w:lang w:val="en-US"/>
-        </w:rPr>
+          <w:lang w:eastAsia="ru-RU"/>
+        </w:rPr>
+      </w:pPr>
+    </w:p>
+    <w:p>
+      <w:pPr>
+        <w:spacing w:after="0" w:line="240" w:lineRule="auto"/>
+      </w:pPr>
+      <w:r>
         <w:t>&lt;</w:t>
       </w:r>
       <w:r>
@@ -3886,9 +4121,6 @@
         <w:t>example</w:t>
       </w:r>
       <w:r>
-        <w:rPr>
-          <w:lang w:val="en-US"/>
-        </w:rPr>
         <w:t>: 12&gt;</w:t>
       </w:r>
     </w:p>
@@ -3899,7 +4131,7 @@
           <w:rFonts w:ascii="Times New Roman" w:eastAsia="Times New Roman" w:hAnsi="Times New Roman" w:cs="Times New Roman"/>
           <w:sz w:val="24"/>
           <w:szCs w:val="24"/>
-          <w:lang w:val="en-US" w:eastAsia="ru-RU"/>
+          <w:lang w:eastAsia="ru-RU"/>
         </w:rPr>
       </w:pPr>
     </w:p>
@@ -4173,6 +4405,7 @@
           <w:sz w:val="32"/>
         </w:rPr>
       </w:pPr>
+      <w:proofErr w:type="spellStart"/>
       <w:r>
         <w:rPr>
           <w:b/>
@@ -4182,20 +4415,30 @@
         <w:lastRenderedPageBreak/>
         <w:t>OtmlParser</w:t>
       </w:r>
-    </w:p>
-    <w:p>
-      <w:pPr>
-        <w:rPr>
-          <w:sz w:val="24"/>
-          <w:szCs w:val="24"/>
-        </w:rPr>
-      </w:pPr>
-      <w:r>
-        <w:rPr>
-          <w:sz w:val="24"/>
-          <w:szCs w:val="24"/>
-        </w:rPr>
-        <w:t xml:space="preserve">OtmlParser </w:t>
+      <w:proofErr w:type="spellEnd"/>
+    </w:p>
+    <w:p>
+      <w:pPr>
+        <w:rPr>
+          <w:sz w:val="24"/>
+          <w:szCs w:val="24"/>
+        </w:rPr>
+      </w:pPr>
+      <w:proofErr w:type="spellStart"/>
+      <w:r>
+        <w:rPr>
+          <w:sz w:val="24"/>
+          <w:szCs w:val="24"/>
+        </w:rPr>
+        <w:t>OtmlParser</w:t>
+      </w:r>
+      <w:proofErr w:type="spellEnd"/>
+      <w:r>
+        <w:rPr>
+          <w:sz w:val="24"/>
+          <w:szCs w:val="24"/>
+        </w:rPr>
+        <w:t xml:space="preserve"> </w:t>
       </w:r>
       <w:r>
         <w:rPr>
@@ -4255,8 +4498,25 @@
           <w:sz w:val="24"/>
           <w:szCs w:val="24"/>
         </w:rPr>
-        <w:t xml:space="preserve">Для получения экземпляра парсера, необходимо использовать </w:t>
-      </w:r>
+        <w:t xml:space="preserve">Для получения экземпляра </w:t>
+      </w:r>
+      <w:proofErr w:type="spellStart"/>
+      <w:r>
+        <w:rPr>
+          <w:sz w:val="24"/>
+          <w:szCs w:val="24"/>
+        </w:rPr>
+        <w:t>парсера</w:t>
+      </w:r>
+      <w:proofErr w:type="spellEnd"/>
+      <w:r>
+        <w:rPr>
+          <w:sz w:val="24"/>
+          <w:szCs w:val="24"/>
+        </w:rPr>
+        <w:t xml:space="preserve">, необходимо использовать </w:t>
+      </w:r>
+      <w:proofErr w:type="spellStart"/>
       <w:r>
         <w:rPr>
           <w:rFonts w:ascii="Consolas" w:hAnsi="Consolas" w:cs="Consolas"/>
@@ -4264,17 +4524,27 @@
           <w:sz w:val="19"/>
           <w:szCs w:val="19"/>
         </w:rPr>
-        <w:t>OtmlParserFactory.</w:t>
-      </w:r>
-    </w:p>
-    <w:p>
-      <w:pPr>
+        <w:t>OtmlParserFactory</w:t>
+      </w:r>
+      <w:proofErr w:type="spellEnd"/>
+      <w:r>
         <w:rPr>
           <w:rFonts w:ascii="Consolas" w:hAnsi="Consolas" w:cs="Consolas"/>
           <w:color w:val="2B91AF"/>
           <w:sz w:val="19"/>
           <w:szCs w:val="19"/>
         </w:rPr>
+        <w:t>.</w:t>
+      </w:r>
+    </w:p>
+    <w:p>
+      <w:pPr>
+        <w:rPr>
+          <w:rFonts w:ascii="Consolas" w:hAnsi="Consolas" w:cs="Consolas"/>
+          <w:color w:val="2B91AF"/>
+          <w:sz w:val="19"/>
+          <w:szCs w:val="19"/>
+        </w:rPr>
       </w:pPr>
       <w:r>
         <w:rPr>
@@ -4303,7 +4573,23 @@
           <w:sz w:val="24"/>
           <w:szCs w:val="24"/>
         </w:rPr>
-        <w:t>и возвращает экземпляр парсера, соответствующего этой версии.</w:t>
+        <w:t xml:space="preserve">и возвращает экземпляр </w:t>
+      </w:r>
+      <w:proofErr w:type="spellStart"/>
+      <w:r>
+        <w:rPr>
+          <w:sz w:val="24"/>
+          <w:szCs w:val="24"/>
+        </w:rPr>
+        <w:t>парсера</w:t>
+      </w:r>
+      <w:proofErr w:type="spellEnd"/>
+      <w:r>
+        <w:rPr>
+          <w:sz w:val="24"/>
+          <w:szCs w:val="24"/>
+        </w:rPr>
+        <w:t>, соответствующего этой версии.</w:t>
       </w:r>
     </w:p>
     <w:p>
@@ -4342,6 +4628,8 @@
           <w:lang w:val="en-US"/>
         </w:rPr>
       </w:pPr>
+      <w:proofErr w:type="spellStart"/>
+      <w:proofErr w:type="gramStart"/>
       <w:r>
         <w:rPr>
           <w:rFonts w:ascii="Consolas" w:hAnsi="Consolas" w:cs="Consolas"/>
@@ -4352,6 +4640,8 @@
         </w:rPr>
         <w:t>var</w:t>
       </w:r>
+      <w:proofErr w:type="spellEnd"/>
+      <w:proofErr w:type="gramEnd"/>
       <w:r>
         <w:rPr>
           <w:rFonts w:ascii="Consolas" w:hAnsi="Consolas" w:cs="Consolas"/>
@@ -4362,6 +4652,7 @@
         </w:rPr>
         <w:t xml:space="preserve"> </w:t>
       </w:r>
+      <w:proofErr w:type="spellStart"/>
       <w:r>
         <w:rPr>
           <w:rFonts w:ascii="Consolas" w:hAnsi="Consolas" w:cs="Consolas"/>
@@ -4372,6 +4663,7 @@
         </w:rPr>
         <w:t>otmlFactory</w:t>
       </w:r>
+      <w:proofErr w:type="spellEnd"/>
       <w:r>
         <w:rPr>
           <w:rFonts w:ascii="Consolas" w:hAnsi="Consolas" w:cs="Consolas"/>
@@ -4402,6 +4694,7 @@
         </w:rPr>
         <w:t xml:space="preserve"> </w:t>
       </w:r>
+      <w:proofErr w:type="spellStart"/>
       <w:r>
         <w:rPr>
           <w:rFonts w:ascii="Consolas" w:hAnsi="Consolas" w:cs="Consolas"/>
@@ -4412,6 +4705,7 @@
         </w:rPr>
         <w:t>OtmlParserFactory</w:t>
       </w:r>
+      <w:proofErr w:type="spellEnd"/>
       <w:r>
         <w:rPr>
           <w:rFonts w:ascii="Consolas" w:hAnsi="Consolas" w:cs="Consolas"/>
@@ -4528,6 +4822,7 @@
         </w:rPr>
         <w:t xml:space="preserve"> (</w:t>
       </w:r>
+      <w:proofErr w:type="spellStart"/>
       <w:r>
         <w:rPr>
           <w:rFonts w:ascii="Consolas" w:hAnsi="Consolas" w:cs="Consolas"/>
@@ -4538,6 +4833,7 @@
         </w:rPr>
         <w:t>var</w:t>
       </w:r>
+      <w:proofErr w:type="spellEnd"/>
       <w:r>
         <w:rPr>
           <w:rFonts w:ascii="Consolas" w:hAnsi="Consolas" w:cs="Consolas"/>
@@ -4568,6 +4864,8 @@
         </w:rPr>
         <w:t xml:space="preserve"> = </w:t>
       </w:r>
+      <w:proofErr w:type="spellStart"/>
+      <w:proofErr w:type="gramStart"/>
       <w:r>
         <w:rPr>
           <w:rFonts w:ascii="Consolas" w:hAnsi="Consolas" w:cs="Consolas"/>
@@ -4598,6 +4896,7 @@
         </w:rPr>
         <w:t>OpenRead</w:t>
       </w:r>
+      <w:proofErr w:type="spellEnd"/>
       <w:r>
         <w:rPr>
           <w:rFonts w:ascii="Consolas" w:hAnsi="Consolas" w:cs="Consolas"/>
@@ -4608,6 +4907,7 @@
         </w:rPr>
         <w:t>(</w:t>
       </w:r>
+      <w:proofErr w:type="gramEnd"/>
       <w:r>
         <w:rPr>
           <w:rFonts w:ascii="Consolas" w:hAnsi="Consolas" w:cs="Consolas"/>
@@ -4700,6 +5000,8 @@
         </w:rPr>
         <w:tab/>
       </w:r>
+      <w:proofErr w:type="spellStart"/>
+      <w:proofErr w:type="gramStart"/>
       <w:r>
         <w:rPr>
           <w:rFonts w:ascii="Consolas" w:hAnsi="Consolas" w:cs="Consolas"/>
@@ -4710,6 +5012,8 @@
         </w:rPr>
         <w:t>var</w:t>
       </w:r>
+      <w:proofErr w:type="spellEnd"/>
+      <w:proofErr w:type="gramEnd"/>
       <w:r>
         <w:rPr>
           <w:rFonts w:ascii="Consolas" w:hAnsi="Consolas" w:cs="Consolas"/>
@@ -4720,6 +5024,7 @@
         </w:rPr>
         <w:t xml:space="preserve"> parser = </w:t>
       </w:r>
+      <w:proofErr w:type="spellStart"/>
       <w:r>
         <w:rPr>
           <w:rFonts w:ascii="Consolas" w:hAnsi="Consolas" w:cs="Consolas"/>
@@ -4738,7 +5043,18 @@
           <w:szCs w:val="19"/>
           <w:lang w:val="en-US"/>
         </w:rPr>
-        <w:t>.GetParser(stream</w:t>
+        <w:t>.GetParser</w:t>
+      </w:r>
+      <w:proofErr w:type="spellEnd"/>
+      <w:r>
+        <w:rPr>
+          <w:rFonts w:ascii="Consolas" w:hAnsi="Consolas" w:cs="Consolas"/>
+          <w:color w:val="000000"/>
+          <w:sz w:val="19"/>
+          <w:szCs w:val="19"/>
+          <w:lang w:val="en-US"/>
+        </w:rPr>
+        <w:t>(stream</w:t>
       </w:r>
       <w:r>
         <w:rPr>
@@ -4771,6 +5087,8 @@
         </w:rPr>
         <w:tab/>
       </w:r>
+      <w:proofErr w:type="spellStart"/>
+      <w:proofErr w:type="gramStart"/>
       <w:r>
         <w:rPr>
           <w:rFonts w:ascii="Consolas" w:hAnsi="Consolas" w:cs="Consolas"/>
@@ -4781,6 +5099,8 @@
         </w:rPr>
         <w:t>var</w:t>
       </w:r>
+      <w:proofErr w:type="spellEnd"/>
+      <w:proofErr w:type="gramEnd"/>
       <w:r>
         <w:rPr>
           <w:rFonts w:ascii="Consolas" w:hAnsi="Consolas" w:cs="Consolas"/>
@@ -4799,17 +5119,39 @@
           <w:szCs w:val="19"/>
           <w:lang w:val="en-US"/>
         </w:rPr>
-        <w:t>result = parser.</w:t>
-      </w:r>
-      <w:r>
-        <w:rPr>
-          <w:rFonts w:ascii="Consolas" w:hAnsi="Consolas" w:cs="Consolas"/>
-          <w:color w:val="000000"/>
-          <w:sz w:val="19"/>
-          <w:szCs w:val="19"/>
-          <w:lang w:val="en-US"/>
-        </w:rPr>
-        <w:t>Parse()</w:t>
+        <w:t xml:space="preserve">result = </w:t>
+      </w:r>
+      <w:proofErr w:type="spellStart"/>
+      <w:r>
+        <w:rPr>
+          <w:rFonts w:ascii="Consolas" w:hAnsi="Consolas" w:cs="Consolas"/>
+          <w:color w:val="000000"/>
+          <w:sz w:val="19"/>
+          <w:szCs w:val="19"/>
+          <w:lang w:val="en-US"/>
+        </w:rPr>
+        <w:t>parser.</w:t>
+      </w:r>
+      <w:r>
+        <w:rPr>
+          <w:rFonts w:ascii="Consolas" w:hAnsi="Consolas" w:cs="Consolas"/>
+          <w:color w:val="000000"/>
+          <w:sz w:val="19"/>
+          <w:szCs w:val="19"/>
+          <w:lang w:val="en-US"/>
+        </w:rPr>
+        <w:t>Parse</w:t>
+      </w:r>
+      <w:proofErr w:type="spellEnd"/>
+      <w:r>
+        <w:rPr>
+          <w:rFonts w:ascii="Consolas" w:hAnsi="Consolas" w:cs="Consolas"/>
+          <w:color w:val="000000"/>
+          <w:sz w:val="19"/>
+          <w:szCs w:val="19"/>
+          <w:lang w:val="en-US"/>
+        </w:rPr>
+        <w:t>()</w:t>
       </w:r>
       <w:r>
         <w:rPr>
@@ -4932,6 +5274,8 @@
           <w:lang w:val="en-US"/>
         </w:rPr>
       </w:pPr>
+      <w:proofErr w:type="spellStart"/>
+      <w:proofErr w:type="gramStart"/>
       <w:r>
         <w:rPr>
           <w:rFonts w:ascii="Consolas" w:hAnsi="Consolas" w:cs="Consolas"/>
@@ -4942,27 +5286,75 @@
         </w:rPr>
         <w:t>var</w:t>
       </w:r>
-      <w:r>
-        <w:rPr>
-          <w:rFonts w:ascii="Consolas" w:hAnsi="Consolas" w:cs="Consolas"/>
-          <w:color w:val="000000"/>
-          <w:sz w:val="19"/>
-          <w:szCs w:val="19"/>
-          <w:lang w:val="en-US"/>
-        </w:rPr>
-        <w:t xml:space="preserve"> text = File.ReadAllText(testDataFile);</w:t>
-      </w:r>
-    </w:p>
-    <w:p>
-      <w:pPr>
-        <w:rPr>
-          <w:rFonts w:ascii="Consolas" w:hAnsi="Consolas" w:cs="Consolas"/>
-          <w:color w:val="000000"/>
-          <w:sz w:val="19"/>
-          <w:szCs w:val="19"/>
-          <w:lang w:val="en-US"/>
-        </w:rPr>
-      </w:pPr>
+      <w:proofErr w:type="spellEnd"/>
+      <w:proofErr w:type="gramEnd"/>
+      <w:r>
+        <w:rPr>
+          <w:rFonts w:ascii="Consolas" w:hAnsi="Consolas" w:cs="Consolas"/>
+          <w:color w:val="000000"/>
+          <w:sz w:val="19"/>
+          <w:szCs w:val="19"/>
+          <w:lang w:val="en-US"/>
+        </w:rPr>
+        <w:t xml:space="preserve"> text = </w:t>
+      </w:r>
+      <w:proofErr w:type="spellStart"/>
+      <w:r>
+        <w:rPr>
+          <w:rFonts w:ascii="Consolas" w:hAnsi="Consolas" w:cs="Consolas"/>
+          <w:color w:val="000000"/>
+          <w:sz w:val="19"/>
+          <w:szCs w:val="19"/>
+          <w:lang w:val="en-US"/>
+        </w:rPr>
+        <w:t>File.ReadAllText</w:t>
+      </w:r>
+      <w:proofErr w:type="spellEnd"/>
+      <w:r>
+        <w:rPr>
+          <w:rFonts w:ascii="Consolas" w:hAnsi="Consolas" w:cs="Consolas"/>
+          <w:color w:val="000000"/>
+          <w:sz w:val="19"/>
+          <w:szCs w:val="19"/>
+          <w:lang w:val="en-US"/>
+        </w:rPr>
+        <w:t>(</w:t>
+      </w:r>
+      <w:proofErr w:type="spellStart"/>
+      <w:r>
+        <w:rPr>
+          <w:rFonts w:ascii="Consolas" w:hAnsi="Consolas" w:cs="Consolas"/>
+          <w:color w:val="000000"/>
+          <w:sz w:val="19"/>
+          <w:szCs w:val="19"/>
+          <w:lang w:val="en-US"/>
+        </w:rPr>
+        <w:t>testDataFile</w:t>
+      </w:r>
+      <w:proofErr w:type="spellEnd"/>
+      <w:r>
+        <w:rPr>
+          <w:rFonts w:ascii="Consolas" w:hAnsi="Consolas" w:cs="Consolas"/>
+          <w:color w:val="000000"/>
+          <w:sz w:val="19"/>
+          <w:szCs w:val="19"/>
+          <w:lang w:val="en-US"/>
+        </w:rPr>
+        <w:t>);</w:t>
+      </w:r>
+    </w:p>
+    <w:p>
+      <w:pPr>
+        <w:rPr>
+          <w:rFonts w:ascii="Consolas" w:hAnsi="Consolas" w:cs="Consolas"/>
+          <w:color w:val="000000"/>
+          <w:sz w:val="19"/>
+          <w:szCs w:val="19"/>
+          <w:lang w:val="en-US"/>
+        </w:rPr>
+      </w:pPr>
+      <w:proofErr w:type="spellStart"/>
+      <w:proofErr w:type="gramStart"/>
       <w:r>
         <w:rPr>
           <w:rFonts w:ascii="Consolas" w:hAnsi="Consolas" w:cs="Consolas"/>
@@ -4973,6 +5365,8 @@
         </w:rPr>
         <w:t>var</w:t>
       </w:r>
+      <w:proofErr w:type="spellEnd"/>
+      <w:proofErr w:type="gramEnd"/>
       <w:r>
         <w:rPr>
           <w:rFonts w:ascii="Consolas" w:hAnsi="Consolas" w:cs="Consolas"/>
@@ -4983,15 +5377,27 @@
         </w:rPr>
         <w:t xml:space="preserve"> parser = </w:t>
       </w:r>
-      <w:r>
-        <w:rPr>
-          <w:rFonts w:ascii="Consolas" w:hAnsi="Consolas" w:cs="Consolas"/>
-          <w:color w:val="000000"/>
-          <w:sz w:val="19"/>
-          <w:szCs w:val="19"/>
-          <w:lang w:val="en-US"/>
-        </w:rPr>
-        <w:t>otmlFactory.GetParser(text</w:t>
+      <w:proofErr w:type="spellStart"/>
+      <w:r>
+        <w:rPr>
+          <w:rFonts w:ascii="Consolas" w:hAnsi="Consolas" w:cs="Consolas"/>
+          <w:color w:val="000000"/>
+          <w:sz w:val="19"/>
+          <w:szCs w:val="19"/>
+          <w:lang w:val="en-US"/>
+        </w:rPr>
+        <w:t>otmlFactory.GetParser</w:t>
+      </w:r>
+      <w:proofErr w:type="spellEnd"/>
+      <w:r>
+        <w:rPr>
+          <w:rFonts w:ascii="Consolas" w:hAnsi="Consolas" w:cs="Consolas"/>
+          <w:color w:val="000000"/>
+          <w:sz w:val="19"/>
+          <w:szCs w:val="19"/>
+          <w:lang w:val="en-US"/>
+        </w:rPr>
+        <w:t>(text</w:t>
       </w:r>
       <w:r>
         <w:rPr>
@@ -5012,6 +5418,8 @@
           <w:lang w:val="en-US"/>
         </w:rPr>
       </w:pPr>
+      <w:proofErr w:type="spellStart"/>
+      <w:proofErr w:type="gramStart"/>
       <w:r>
         <w:rPr>
           <w:rFonts w:ascii="Consolas" w:hAnsi="Consolas" w:cs="Consolas"/>
@@ -5022,15 +5430,39 @@
         </w:rPr>
         <w:t>var</w:t>
       </w:r>
-      <w:r>
-        <w:rPr>
-          <w:rFonts w:ascii="Consolas" w:hAnsi="Consolas" w:cs="Consolas"/>
-          <w:color w:val="000000"/>
-          <w:sz w:val="19"/>
-          <w:szCs w:val="19"/>
-          <w:lang w:val="en-US"/>
-        </w:rPr>
-        <w:t xml:space="preserve"> result = parser.Parse();</w:t>
+      <w:proofErr w:type="spellEnd"/>
+      <w:proofErr w:type="gramEnd"/>
+      <w:r>
+        <w:rPr>
+          <w:rFonts w:ascii="Consolas" w:hAnsi="Consolas" w:cs="Consolas"/>
+          <w:color w:val="000000"/>
+          <w:sz w:val="19"/>
+          <w:szCs w:val="19"/>
+          <w:lang w:val="en-US"/>
+        </w:rPr>
+        <w:t xml:space="preserve"> result = </w:t>
+      </w:r>
+      <w:proofErr w:type="spellStart"/>
+      <w:r>
+        <w:rPr>
+          <w:rFonts w:ascii="Consolas" w:hAnsi="Consolas" w:cs="Consolas"/>
+          <w:color w:val="000000"/>
+          <w:sz w:val="19"/>
+          <w:szCs w:val="19"/>
+          <w:lang w:val="en-US"/>
+        </w:rPr>
+        <w:t>parser.Parse</w:t>
+      </w:r>
+      <w:proofErr w:type="spellEnd"/>
+      <w:r>
+        <w:rPr>
+          <w:rFonts w:ascii="Consolas" w:hAnsi="Consolas" w:cs="Consolas"/>
+          <w:color w:val="000000"/>
+          <w:sz w:val="19"/>
+          <w:szCs w:val="19"/>
+          <w:lang w:val="en-US"/>
+        </w:rPr>
+        <w:t>();</w:t>
       </w:r>
     </w:p>
     <w:p>
@@ -5051,6 +5483,7 @@
           <w:lang w:val="en-US"/>
         </w:rPr>
       </w:pPr>
+      <w:proofErr w:type="spellStart"/>
       <w:r>
         <w:rPr>
           <w:b/>
@@ -5075,6 +5508,7 @@
         </w:rPr>
         <w:t>arser</w:t>
       </w:r>
+      <w:proofErr w:type="spellEnd"/>
       <w:r>
         <w:rPr>
           <w:sz w:val="24"/>
@@ -5089,8 +5523,46 @@
         <w:rPr>
           <w:sz w:val="24"/>
           <w:szCs w:val="24"/>
-        </w:rPr>
-      </w:pPr>
+          <w:lang w:val="en-US"/>
+        </w:rPr>
+      </w:pPr>
+      <w:r>
+        <w:rPr>
+          <w:sz w:val="24"/>
+          <w:szCs w:val="24"/>
+          <w:lang w:val="en-US"/>
+        </w:rPr>
+        <w:t>&lt;</w:t>
+      </w:r>
+      <w:proofErr w:type="spellStart"/>
+      <w:proofErr w:type="gramStart"/>
+      <w:r>
+        <w:rPr>
+          <w:sz w:val="24"/>
+          <w:szCs w:val="24"/>
+          <w:lang w:val="en-US"/>
+        </w:rPr>
+        <w:t>nuget</w:t>
+      </w:r>
+      <w:proofErr w:type="spellEnd"/>
+      <w:proofErr w:type="gramEnd"/>
+      <w:r>
+        <w:rPr>
+          <w:sz w:val="24"/>
+          <w:szCs w:val="24"/>
+          <w:lang w:val="en-US"/>
+        </w:rPr>
+        <w:t xml:space="preserve"> ref&gt;</w:t>
+      </w:r>
+    </w:p>
+    <w:p>
+      <w:pPr>
+        <w:rPr>
+          <w:sz w:val="24"/>
+          <w:szCs w:val="24"/>
+        </w:rPr>
+      </w:pPr>
+      <w:proofErr w:type="spellStart"/>
       <w:r>
         <w:rPr>
           <w:sz w:val="24"/>
@@ -5099,6 +5571,7 @@
         </w:rPr>
         <w:t>OtmlUnarser</w:t>
       </w:r>
+      <w:proofErr w:type="spellEnd"/>
       <w:r>
         <w:rPr>
           <w:sz w:val="24"/>
@@ -5107,6 +5580,7 @@
         </w:rPr>
         <w:t xml:space="preserve"> </w:t>
       </w:r>
+      <w:proofErr w:type="spellStart"/>
       <w:r>
         <w:rPr>
           <w:sz w:val="24"/>
@@ -5114,6 +5588,7 @@
         </w:rPr>
         <w:t>сериализует</w:t>
       </w:r>
+      <w:proofErr w:type="spellEnd"/>
       <w:r>
         <w:rPr>
           <w:sz w:val="24"/>
@@ -5278,6 +5753,7 @@
         </w:rPr>
         <w:t xml:space="preserve"> </w:t>
       </w:r>
+      <w:proofErr w:type="spellStart"/>
       <w:r>
         <w:rPr>
           <w:sz w:val="24"/>
@@ -5286,6 +5762,7 @@
         </w:rPr>
         <w:t>OtmlUnarser</w:t>
       </w:r>
+      <w:proofErr w:type="spellEnd"/>
       <w:r>
         <w:rPr>
           <w:sz w:val="24"/>
@@ -5321,6 +5798,7 @@
         </w:rPr>
         <w:t xml:space="preserve"> </w:t>
       </w:r>
+      <w:proofErr w:type="spellStart"/>
       <w:r>
         <w:rPr>
           <w:rFonts w:ascii="Consolas" w:hAnsi="Consolas" w:cs="Consolas"/>
@@ -5331,6 +5809,7 @@
         </w:rPr>
         <w:t>OtmlUnparserFactory</w:t>
       </w:r>
+      <w:proofErr w:type="spellEnd"/>
       <w:r>
         <w:rPr>
           <w:rFonts w:ascii="Consolas" w:hAnsi="Consolas" w:cs="Consolas"/>
@@ -5375,6 +5854,7 @@
         </w:rPr>
         <w:t xml:space="preserve"> </w:t>
       </w:r>
+      <w:proofErr w:type="spellStart"/>
       <w:r>
         <w:rPr>
           <w:sz w:val="24"/>
@@ -5383,6 +5863,7 @@
         </w:rPr>
         <w:t>OtmlUnarser</w:t>
       </w:r>
+      <w:proofErr w:type="spellEnd"/>
       <w:r>
         <w:rPr>
           <w:sz w:val="24"/>
@@ -5579,6 +6060,8 @@
           <w:lang w:val="en-US"/>
         </w:rPr>
       </w:pPr>
+      <w:proofErr w:type="spellStart"/>
+      <w:proofErr w:type="gramStart"/>
       <w:r>
         <w:rPr>
           <w:rFonts w:ascii="Consolas" w:hAnsi="Consolas" w:cs="Consolas"/>
@@ -5589,15 +6072,39 @@
         </w:rPr>
         <w:t>var</w:t>
       </w:r>
-      <w:r>
-        <w:rPr>
-          <w:rFonts w:ascii="Consolas" w:hAnsi="Consolas" w:cs="Consolas"/>
-          <w:color w:val="000000"/>
-          <w:sz w:val="19"/>
-          <w:szCs w:val="19"/>
-          <w:lang w:val="en-US"/>
-        </w:rPr>
-        <w:t xml:space="preserve"> otmlFactory = </w:t>
+      <w:proofErr w:type="spellEnd"/>
+      <w:proofErr w:type="gramEnd"/>
+      <w:r>
+        <w:rPr>
+          <w:rFonts w:ascii="Consolas" w:hAnsi="Consolas" w:cs="Consolas"/>
+          <w:color w:val="000000"/>
+          <w:sz w:val="19"/>
+          <w:szCs w:val="19"/>
+          <w:lang w:val="en-US"/>
+        </w:rPr>
+        <w:t xml:space="preserve"> </w:t>
+      </w:r>
+      <w:proofErr w:type="spellStart"/>
+      <w:r>
+        <w:rPr>
+          <w:rFonts w:ascii="Consolas" w:hAnsi="Consolas" w:cs="Consolas"/>
+          <w:color w:val="000000"/>
+          <w:sz w:val="19"/>
+          <w:szCs w:val="19"/>
+          <w:lang w:val="en-US"/>
+        </w:rPr>
+        <w:t>otmlFactory</w:t>
+      </w:r>
+      <w:proofErr w:type="spellEnd"/>
+      <w:r>
+        <w:rPr>
+          <w:rFonts w:ascii="Consolas" w:hAnsi="Consolas" w:cs="Consolas"/>
+          <w:color w:val="000000"/>
+          <w:sz w:val="19"/>
+          <w:szCs w:val="19"/>
+          <w:lang w:val="en-US"/>
+        </w:rPr>
+        <w:t xml:space="preserve"> = </w:t>
       </w:r>
       <w:r>
         <w:rPr>
@@ -5617,7 +6124,29 @@
           <w:szCs w:val="19"/>
           <w:lang w:val="en-US"/>
         </w:rPr>
-        <w:t xml:space="preserve"> OtmlUnparserFactory();</w:t>
+        <w:t xml:space="preserve"> </w:t>
+      </w:r>
+      <w:proofErr w:type="spellStart"/>
+      <w:r>
+        <w:rPr>
+          <w:rFonts w:ascii="Consolas" w:hAnsi="Consolas" w:cs="Consolas"/>
+          <w:color w:val="000000"/>
+          <w:sz w:val="19"/>
+          <w:szCs w:val="19"/>
+          <w:lang w:val="en-US"/>
+        </w:rPr>
+        <w:t>OtmlUnparserFactory</w:t>
+      </w:r>
+      <w:proofErr w:type="spellEnd"/>
+      <w:r>
+        <w:rPr>
+          <w:rFonts w:ascii="Consolas" w:hAnsi="Consolas" w:cs="Consolas"/>
+          <w:color w:val="000000"/>
+          <w:sz w:val="19"/>
+          <w:szCs w:val="19"/>
+          <w:lang w:val="en-US"/>
+        </w:rPr>
+        <w:t>();</w:t>
       </w:r>
     </w:p>
     <w:p>
@@ -5634,6 +6163,8 @@
           <w:lang w:val="en-US"/>
         </w:rPr>
       </w:pPr>
+      <w:proofErr w:type="spellStart"/>
+      <w:proofErr w:type="gramStart"/>
       <w:r>
         <w:rPr>
           <w:rFonts w:ascii="Consolas" w:hAnsi="Consolas" w:cs="Consolas"/>
@@ -5644,15 +6175,61 @@
         </w:rPr>
         <w:t>var</w:t>
       </w:r>
-      <w:r>
-        <w:rPr>
-          <w:rFonts w:ascii="Consolas" w:hAnsi="Consolas" w:cs="Consolas"/>
-          <w:color w:val="000000"/>
-          <w:sz w:val="19"/>
-          <w:szCs w:val="19"/>
-          <w:lang w:val="en-US"/>
-        </w:rPr>
-        <w:t xml:space="preserve"> otmlUnparser = otmlFactory.GetDefaultUnparser();</w:t>
+      <w:proofErr w:type="spellEnd"/>
+      <w:proofErr w:type="gramEnd"/>
+      <w:r>
+        <w:rPr>
+          <w:rFonts w:ascii="Consolas" w:hAnsi="Consolas" w:cs="Consolas"/>
+          <w:color w:val="000000"/>
+          <w:sz w:val="19"/>
+          <w:szCs w:val="19"/>
+          <w:lang w:val="en-US"/>
+        </w:rPr>
+        <w:t xml:space="preserve"> </w:t>
+      </w:r>
+      <w:proofErr w:type="spellStart"/>
+      <w:r>
+        <w:rPr>
+          <w:rFonts w:ascii="Consolas" w:hAnsi="Consolas" w:cs="Consolas"/>
+          <w:color w:val="000000"/>
+          <w:sz w:val="19"/>
+          <w:szCs w:val="19"/>
+          <w:lang w:val="en-US"/>
+        </w:rPr>
+        <w:t>otmlUnparser</w:t>
+      </w:r>
+      <w:proofErr w:type="spellEnd"/>
+      <w:r>
+        <w:rPr>
+          <w:rFonts w:ascii="Consolas" w:hAnsi="Consolas" w:cs="Consolas"/>
+          <w:color w:val="000000"/>
+          <w:sz w:val="19"/>
+          <w:szCs w:val="19"/>
+          <w:lang w:val="en-US"/>
+        </w:rPr>
+        <w:t xml:space="preserve"> = </w:t>
+      </w:r>
+      <w:proofErr w:type="spellStart"/>
+      <w:r>
+        <w:rPr>
+          <w:rFonts w:ascii="Consolas" w:hAnsi="Consolas" w:cs="Consolas"/>
+          <w:color w:val="000000"/>
+          <w:sz w:val="19"/>
+          <w:szCs w:val="19"/>
+          <w:lang w:val="en-US"/>
+        </w:rPr>
+        <w:t>otmlFactory.GetDefaultUnparser</w:t>
+      </w:r>
+      <w:proofErr w:type="spellEnd"/>
+      <w:r>
+        <w:rPr>
+          <w:rFonts w:ascii="Consolas" w:hAnsi="Consolas" w:cs="Consolas"/>
+          <w:color w:val="000000"/>
+          <w:sz w:val="19"/>
+          <w:szCs w:val="19"/>
+          <w:lang w:val="en-US"/>
+        </w:rPr>
+        <w:t>();</w:t>
       </w:r>
     </w:p>
     <w:p>
@@ -5677,7 +6254,41 @@
           <w:szCs w:val="19"/>
           <w:lang w:val="en-US"/>
         </w:rPr>
-        <w:t>// or otmlFactory.GetUnparser(new Version(1, 0));</w:t>
+        <w:t xml:space="preserve">// or </w:t>
+      </w:r>
+      <w:proofErr w:type="spellStart"/>
+      <w:proofErr w:type="gramStart"/>
+      <w:r>
+        <w:rPr>
+          <w:rFonts w:ascii="Consolas" w:hAnsi="Consolas" w:cs="Consolas"/>
+          <w:color w:val="008000"/>
+          <w:sz w:val="19"/>
+          <w:szCs w:val="19"/>
+          <w:lang w:val="en-US"/>
+        </w:rPr>
+        <w:t>otmlFactory.GetUnparser</w:t>
+      </w:r>
+      <w:proofErr w:type="spellEnd"/>
+      <w:r>
+        <w:rPr>
+          <w:rFonts w:ascii="Consolas" w:hAnsi="Consolas" w:cs="Consolas"/>
+          <w:color w:val="008000"/>
+          <w:sz w:val="19"/>
+          <w:szCs w:val="19"/>
+          <w:lang w:val="en-US"/>
+        </w:rPr>
+        <w:t>(</w:t>
+      </w:r>
+      <w:proofErr w:type="gramEnd"/>
+      <w:r>
+        <w:rPr>
+          <w:rFonts w:ascii="Consolas" w:hAnsi="Consolas" w:cs="Consolas"/>
+          <w:color w:val="008000"/>
+          <w:sz w:val="19"/>
+          <w:szCs w:val="19"/>
+          <w:lang w:val="en-US"/>
+        </w:rPr>
+        <w:t>new Version(1, 0));</w:t>
       </w:r>
     </w:p>
     <w:p>
@@ -5694,6 +6305,8 @@
           <w:lang w:val="en-US"/>
         </w:rPr>
       </w:pPr>
+      <w:proofErr w:type="spellStart"/>
+      <w:proofErr w:type="gramStart"/>
       <w:r>
         <w:rPr>
           <w:rFonts w:ascii="Consolas" w:hAnsi="Consolas" w:cs="Consolas"/>
@@ -5704,15 +6317,61 @@
         </w:rPr>
         <w:t>var</w:t>
       </w:r>
-      <w:r>
-        <w:rPr>
-          <w:rFonts w:ascii="Consolas" w:hAnsi="Consolas" w:cs="Consolas"/>
-          <w:color w:val="000000"/>
-          <w:sz w:val="19"/>
-          <w:szCs w:val="19"/>
-          <w:lang w:val="en-US"/>
-        </w:rPr>
-        <w:t xml:space="preserve"> otmlNodeFactory = otmlUnparser.GetNodeFactory();</w:t>
+      <w:proofErr w:type="spellEnd"/>
+      <w:proofErr w:type="gramEnd"/>
+      <w:r>
+        <w:rPr>
+          <w:rFonts w:ascii="Consolas" w:hAnsi="Consolas" w:cs="Consolas"/>
+          <w:color w:val="000000"/>
+          <w:sz w:val="19"/>
+          <w:szCs w:val="19"/>
+          <w:lang w:val="en-US"/>
+        </w:rPr>
+        <w:t xml:space="preserve"> </w:t>
+      </w:r>
+      <w:proofErr w:type="spellStart"/>
+      <w:r>
+        <w:rPr>
+          <w:rFonts w:ascii="Consolas" w:hAnsi="Consolas" w:cs="Consolas"/>
+          <w:color w:val="000000"/>
+          <w:sz w:val="19"/>
+          <w:szCs w:val="19"/>
+          <w:lang w:val="en-US"/>
+        </w:rPr>
+        <w:t>otmlNodeFactory</w:t>
+      </w:r>
+      <w:proofErr w:type="spellEnd"/>
+      <w:r>
+        <w:rPr>
+          <w:rFonts w:ascii="Consolas" w:hAnsi="Consolas" w:cs="Consolas"/>
+          <w:color w:val="000000"/>
+          <w:sz w:val="19"/>
+          <w:szCs w:val="19"/>
+          <w:lang w:val="en-US"/>
+        </w:rPr>
+        <w:t xml:space="preserve"> = </w:t>
+      </w:r>
+      <w:proofErr w:type="spellStart"/>
+      <w:r>
+        <w:rPr>
+          <w:rFonts w:ascii="Consolas" w:hAnsi="Consolas" w:cs="Consolas"/>
+          <w:color w:val="000000"/>
+          <w:sz w:val="19"/>
+          <w:szCs w:val="19"/>
+          <w:lang w:val="en-US"/>
+        </w:rPr>
+        <w:t>otmlUnparser.GetNodeFactory</w:t>
+      </w:r>
+      <w:proofErr w:type="spellEnd"/>
+      <w:r>
+        <w:rPr>
+          <w:rFonts w:ascii="Consolas" w:hAnsi="Consolas" w:cs="Consolas"/>
+          <w:color w:val="000000"/>
+          <w:sz w:val="19"/>
+          <w:szCs w:val="19"/>
+          <w:lang w:val="en-US"/>
+        </w:rPr>
+        <w:t>();</w:t>
       </w:r>
     </w:p>
     <w:p>
@@ -5744,6 +6403,8 @@
           <w:lang w:val="en-US"/>
         </w:rPr>
       </w:pPr>
+      <w:proofErr w:type="spellStart"/>
+      <w:proofErr w:type="gramStart"/>
       <w:r>
         <w:rPr>
           <w:rFonts w:ascii="Consolas" w:hAnsi="Consolas" w:cs="Consolas"/>
@@ -5754,15 +6415,39 @@
         </w:rPr>
         <w:t>var</w:t>
       </w:r>
-      <w:r>
-        <w:rPr>
-          <w:rFonts w:ascii="Consolas" w:hAnsi="Consolas" w:cs="Consolas"/>
-          <w:color w:val="000000"/>
-          <w:sz w:val="19"/>
-          <w:szCs w:val="19"/>
-          <w:lang w:val="en-US"/>
-        </w:rPr>
-        <w:t xml:space="preserve"> dom = </w:t>
+      <w:proofErr w:type="spellEnd"/>
+      <w:proofErr w:type="gramEnd"/>
+      <w:r>
+        <w:rPr>
+          <w:rFonts w:ascii="Consolas" w:hAnsi="Consolas" w:cs="Consolas"/>
+          <w:color w:val="000000"/>
+          <w:sz w:val="19"/>
+          <w:szCs w:val="19"/>
+          <w:lang w:val="en-US"/>
+        </w:rPr>
+        <w:t xml:space="preserve"> </w:t>
+      </w:r>
+      <w:proofErr w:type="spellStart"/>
+      <w:r>
+        <w:rPr>
+          <w:rFonts w:ascii="Consolas" w:hAnsi="Consolas" w:cs="Consolas"/>
+          <w:color w:val="000000"/>
+          <w:sz w:val="19"/>
+          <w:szCs w:val="19"/>
+          <w:lang w:val="en-US"/>
+        </w:rPr>
+        <w:t>dom</w:t>
+      </w:r>
+      <w:proofErr w:type="spellEnd"/>
+      <w:r>
+        <w:rPr>
+          <w:rFonts w:ascii="Consolas" w:hAnsi="Consolas" w:cs="Consolas"/>
+          <w:color w:val="000000"/>
+          <w:sz w:val="19"/>
+          <w:szCs w:val="19"/>
+          <w:lang w:val="en-US"/>
+        </w:rPr>
+        <w:t xml:space="preserve"> = </w:t>
       </w:r>
       <w:r>
         <w:rPr>
@@ -5825,15 +6510,51 @@
           <w:lang w:val="en-US"/>
         </w:rPr>
       </w:pPr>
-      <w:r>
-        <w:rPr>
-          <w:rFonts w:ascii="Consolas" w:hAnsi="Consolas" w:cs="Consolas"/>
-          <w:color w:val="000000"/>
-          <w:sz w:val="19"/>
-          <w:szCs w:val="19"/>
-          <w:lang w:val="en-US"/>
-        </w:rPr>
-        <w:t xml:space="preserve">otmlNodeFactory.CreateNode(NodeType.Object, </w:t>
+      <w:proofErr w:type="spellStart"/>
+      <w:proofErr w:type="gramStart"/>
+      <w:r>
+        <w:rPr>
+          <w:rFonts w:ascii="Consolas" w:hAnsi="Consolas" w:cs="Consolas"/>
+          <w:color w:val="000000"/>
+          <w:sz w:val="19"/>
+          <w:szCs w:val="19"/>
+          <w:lang w:val="en-US"/>
+        </w:rPr>
+        <w:t>otmlNodeFactory.CreateNode</w:t>
+      </w:r>
+      <w:proofErr w:type="spellEnd"/>
+      <w:r>
+        <w:rPr>
+          <w:rFonts w:ascii="Consolas" w:hAnsi="Consolas" w:cs="Consolas"/>
+          <w:color w:val="000000"/>
+          <w:sz w:val="19"/>
+          <w:szCs w:val="19"/>
+          <w:lang w:val="en-US"/>
+        </w:rPr>
+        <w:t>(</w:t>
+      </w:r>
+      <w:proofErr w:type="spellStart"/>
+      <w:proofErr w:type="gramEnd"/>
+      <w:r>
+        <w:rPr>
+          <w:rFonts w:ascii="Consolas" w:hAnsi="Consolas" w:cs="Consolas"/>
+          <w:color w:val="000000"/>
+          <w:sz w:val="19"/>
+          <w:szCs w:val="19"/>
+          <w:lang w:val="en-US"/>
+        </w:rPr>
+        <w:t>NodeType.Object</w:t>
+      </w:r>
+      <w:proofErr w:type="spellEnd"/>
+      <w:r>
+        <w:rPr>
+          <w:rFonts w:ascii="Consolas" w:hAnsi="Consolas" w:cs="Consolas"/>
+          <w:color w:val="000000"/>
+          <w:sz w:val="19"/>
+          <w:szCs w:val="19"/>
+          <w:lang w:val="en-US"/>
+        </w:rPr>
+        <w:t xml:space="preserve">, </w:t>
       </w:r>
       <w:r>
         <w:rPr>
@@ -5843,7 +6564,29 @@
           <w:szCs w:val="19"/>
           <w:lang w:val="en-US"/>
         </w:rPr>
-        <w:t>"testObject"</w:t>
+        <w:t>"</w:t>
+      </w:r>
+      <w:proofErr w:type="spellStart"/>
+      <w:r>
+        <w:rPr>
+          <w:rFonts w:ascii="Consolas" w:hAnsi="Consolas" w:cs="Consolas"/>
+          <w:color w:val="A31515"/>
+          <w:sz w:val="19"/>
+          <w:szCs w:val="19"/>
+          <w:lang w:val="en-US"/>
+        </w:rPr>
+        <w:t>testObject</w:t>
+      </w:r>
+      <w:proofErr w:type="spellEnd"/>
+      <w:r>
+        <w:rPr>
+          <w:rFonts w:ascii="Consolas" w:hAnsi="Consolas" w:cs="Consolas"/>
+          <w:color w:val="A31515"/>
+          <w:sz w:val="19"/>
+          <w:szCs w:val="19"/>
+          <w:lang w:val="en-US"/>
+        </w:rPr>
+        <w:t>"</w:t>
       </w:r>
       <w:r>
         <w:rPr>
@@ -5945,15 +6688,51 @@
         </w:rPr>
         <w:tab/>
       </w:r>
-      <w:r>
-        <w:rPr>
-          <w:rFonts w:ascii="Consolas" w:hAnsi="Consolas" w:cs="Consolas"/>
-          <w:color w:val="000000"/>
-          <w:sz w:val="19"/>
-          <w:szCs w:val="19"/>
-          <w:lang w:val="en-US"/>
-        </w:rPr>
-        <w:t xml:space="preserve">otmlNodeFactory.CreateNode(NodeType.Property, </w:t>
+      <w:proofErr w:type="spellStart"/>
+      <w:proofErr w:type="gramStart"/>
+      <w:r>
+        <w:rPr>
+          <w:rFonts w:ascii="Consolas" w:hAnsi="Consolas" w:cs="Consolas"/>
+          <w:color w:val="000000"/>
+          <w:sz w:val="19"/>
+          <w:szCs w:val="19"/>
+          <w:lang w:val="en-US"/>
+        </w:rPr>
+        <w:t>otmlNodeFactory.CreateNode</w:t>
+      </w:r>
+      <w:proofErr w:type="spellEnd"/>
+      <w:r>
+        <w:rPr>
+          <w:rFonts w:ascii="Consolas" w:hAnsi="Consolas" w:cs="Consolas"/>
+          <w:color w:val="000000"/>
+          <w:sz w:val="19"/>
+          <w:szCs w:val="19"/>
+          <w:lang w:val="en-US"/>
+        </w:rPr>
+        <w:t>(</w:t>
+      </w:r>
+      <w:proofErr w:type="spellStart"/>
+      <w:proofErr w:type="gramEnd"/>
+      <w:r>
+        <w:rPr>
+          <w:rFonts w:ascii="Consolas" w:hAnsi="Consolas" w:cs="Consolas"/>
+          <w:color w:val="000000"/>
+          <w:sz w:val="19"/>
+          <w:szCs w:val="19"/>
+          <w:lang w:val="en-US"/>
+        </w:rPr>
+        <w:t>NodeType.Property</w:t>
+      </w:r>
+      <w:proofErr w:type="spellEnd"/>
+      <w:r>
+        <w:rPr>
+          <w:rFonts w:ascii="Consolas" w:hAnsi="Consolas" w:cs="Consolas"/>
+          <w:color w:val="000000"/>
+          <w:sz w:val="19"/>
+          <w:szCs w:val="19"/>
+          <w:lang w:val="en-US"/>
+        </w:rPr>
+        <w:t xml:space="preserve">, </w:t>
       </w:r>
       <w:r>
         <w:rPr>
@@ -5963,7 +6742,29 @@
           <w:szCs w:val="19"/>
           <w:lang w:val="en-US"/>
         </w:rPr>
-        <w:t>"testProperty"</w:t>
+        <w:t>"</w:t>
+      </w:r>
+      <w:proofErr w:type="spellStart"/>
+      <w:r>
+        <w:rPr>
+          <w:rFonts w:ascii="Consolas" w:hAnsi="Consolas" w:cs="Consolas"/>
+          <w:color w:val="A31515"/>
+          <w:sz w:val="19"/>
+          <w:szCs w:val="19"/>
+          <w:lang w:val="en-US"/>
+        </w:rPr>
+        <w:t>testProperty</w:t>
+      </w:r>
+      <w:proofErr w:type="spellEnd"/>
+      <w:r>
+        <w:rPr>
+          <w:rFonts w:ascii="Consolas" w:hAnsi="Consolas" w:cs="Consolas"/>
+          <w:color w:val="A31515"/>
+          <w:sz w:val="19"/>
+          <w:szCs w:val="19"/>
+          <w:lang w:val="en-US"/>
+        </w:rPr>
+        <w:t>"</w:t>
       </w:r>
       <w:r>
         <w:rPr>
@@ -6075,16 +6876,30 @@
         </w:rPr>
         <w:tab/>
       </w:r>
-      <w:r>
-        <w:rPr>
-          <w:rFonts w:ascii="Consolas" w:hAnsi="Consolas" w:cs="Consolas"/>
-          <w:color w:val="000000"/>
-          <w:sz w:val="19"/>
-          <w:szCs w:val="19"/>
-          <w:lang w:val="en-US"/>
-        </w:rPr>
-        <w:t>otmlNodeFactory.CreateValue(</w:t>
-      </w:r>
+      <w:proofErr w:type="spellStart"/>
+      <w:proofErr w:type="gramStart"/>
+      <w:r>
+        <w:rPr>
+          <w:rFonts w:ascii="Consolas" w:hAnsi="Consolas" w:cs="Consolas"/>
+          <w:color w:val="000000"/>
+          <w:sz w:val="19"/>
+          <w:szCs w:val="19"/>
+          <w:lang w:val="en-US"/>
+        </w:rPr>
+        <w:t>otmlNodeFactory.CreateValue</w:t>
+      </w:r>
+      <w:proofErr w:type="spellEnd"/>
+      <w:r>
+        <w:rPr>
+          <w:rFonts w:ascii="Consolas" w:hAnsi="Consolas" w:cs="Consolas"/>
+          <w:color w:val="000000"/>
+          <w:sz w:val="19"/>
+          <w:szCs w:val="19"/>
+          <w:lang w:val="en-US"/>
+        </w:rPr>
+        <w:t>(</w:t>
+      </w:r>
+      <w:proofErr w:type="gramEnd"/>
       <w:r>
         <w:rPr>
           <w:rFonts w:ascii="Consolas" w:hAnsi="Consolas" w:cs="Consolas"/>
@@ -6153,6 +6968,7 @@
           <w:szCs w:val="19"/>
           <w:lang w:val="en-US"/>
         </w:rPr>
+        <w:lastRenderedPageBreak/>
         <w:t xml:space="preserve">       })</w:t>
       </w:r>
     </w:p>
@@ -6233,7 +7049,29 @@
           <w:szCs w:val="19"/>
           <w:lang w:val="en-US"/>
         </w:rPr>
-        <w:t>//unparce to stream</w:t>
+        <w:t>//</w:t>
+      </w:r>
+      <w:proofErr w:type="spellStart"/>
+      <w:r>
+        <w:rPr>
+          <w:rFonts w:ascii="Consolas" w:hAnsi="Consolas" w:cs="Consolas"/>
+          <w:color w:val="008000"/>
+          <w:sz w:val="19"/>
+          <w:szCs w:val="19"/>
+          <w:lang w:val="en-US"/>
+        </w:rPr>
+        <w:t>unparce</w:t>
+      </w:r>
+      <w:proofErr w:type="spellEnd"/>
+      <w:r>
+        <w:rPr>
+          <w:rFonts w:ascii="Consolas" w:hAnsi="Consolas" w:cs="Consolas"/>
+          <w:color w:val="008000"/>
+          <w:sz w:val="19"/>
+          <w:szCs w:val="19"/>
+          <w:lang w:val="en-US"/>
+        </w:rPr>
+        <w:t xml:space="preserve"> to stream</w:t>
       </w:r>
     </w:p>
     <w:p>
@@ -6250,6 +7088,7 @@
           <w:lang w:val="en-US"/>
         </w:rPr>
       </w:pPr>
+      <w:proofErr w:type="gramStart"/>
       <w:r>
         <w:rPr>
           <w:rFonts w:ascii="Consolas" w:hAnsi="Consolas" w:cs="Consolas"/>
@@ -6260,6 +7099,7 @@
         </w:rPr>
         <w:t>using</w:t>
       </w:r>
+      <w:proofErr w:type="gramEnd"/>
       <w:r>
         <w:rPr>
           <w:rFonts w:ascii="Consolas" w:hAnsi="Consolas" w:cs="Consolas"/>
@@ -6270,6 +7110,7 @@
         </w:rPr>
         <w:t xml:space="preserve"> (</w:t>
       </w:r>
+      <w:proofErr w:type="spellStart"/>
       <w:r>
         <w:rPr>
           <w:rFonts w:ascii="Consolas" w:hAnsi="Consolas" w:cs="Consolas"/>
@@ -6280,15 +7121,38 @@
         </w:rPr>
         <w:t>var</w:t>
       </w:r>
-      <w:r>
-        <w:rPr>
-          <w:rFonts w:ascii="Consolas" w:hAnsi="Consolas" w:cs="Consolas"/>
-          <w:color w:val="000000"/>
-          <w:sz w:val="19"/>
-          <w:szCs w:val="19"/>
-          <w:lang w:val="en-US"/>
-        </w:rPr>
-        <w:t xml:space="preserve"> stream = File.OpenWrite(</w:t>
+      <w:proofErr w:type="spellEnd"/>
+      <w:r>
+        <w:rPr>
+          <w:rFonts w:ascii="Consolas" w:hAnsi="Consolas" w:cs="Consolas"/>
+          <w:color w:val="000000"/>
+          <w:sz w:val="19"/>
+          <w:szCs w:val="19"/>
+          <w:lang w:val="en-US"/>
+        </w:rPr>
+        <w:t xml:space="preserve"> stream = </w:t>
+      </w:r>
+      <w:proofErr w:type="spellStart"/>
+      <w:r>
+        <w:rPr>
+          <w:rFonts w:ascii="Consolas" w:hAnsi="Consolas" w:cs="Consolas"/>
+          <w:color w:val="000000"/>
+          <w:sz w:val="19"/>
+          <w:szCs w:val="19"/>
+          <w:lang w:val="en-US"/>
+        </w:rPr>
+        <w:t>File.OpenWrite</w:t>
+      </w:r>
+      <w:proofErr w:type="spellEnd"/>
+      <w:r>
+        <w:rPr>
+          <w:rFonts w:ascii="Consolas" w:hAnsi="Consolas" w:cs="Consolas"/>
+          <w:color w:val="000000"/>
+          <w:sz w:val="19"/>
+          <w:szCs w:val="19"/>
+          <w:lang w:val="en-US"/>
+        </w:rPr>
+        <w:t>(</w:t>
       </w:r>
       <w:r>
         <w:rPr>
@@ -6298,7 +7162,29 @@
           <w:szCs w:val="19"/>
           <w:lang w:val="en-US"/>
         </w:rPr>
-        <w:t>@"writeTest.otml"</w:t>
+        <w:t>@"</w:t>
+      </w:r>
+      <w:proofErr w:type="spellStart"/>
+      <w:r>
+        <w:rPr>
+          <w:rFonts w:ascii="Consolas" w:hAnsi="Consolas" w:cs="Consolas"/>
+          <w:color w:val="800000"/>
+          <w:sz w:val="19"/>
+          <w:szCs w:val="19"/>
+          <w:lang w:val="en-US"/>
+        </w:rPr>
+        <w:t>writeTest.otml</w:t>
+      </w:r>
+      <w:proofErr w:type="spellEnd"/>
+      <w:r>
+        <w:rPr>
+          <w:rFonts w:ascii="Consolas" w:hAnsi="Consolas" w:cs="Consolas"/>
+          <w:color w:val="800000"/>
+          <w:sz w:val="19"/>
+          <w:szCs w:val="19"/>
+          <w:lang w:val="en-US"/>
+        </w:rPr>
+        <w:t>"</w:t>
       </w:r>
       <w:r>
         <w:rPr>
@@ -6351,15 +7237,51 @@
           <w:lang w:val="en-US"/>
         </w:rPr>
       </w:pPr>
-      <w:r>
-        <w:rPr>
-          <w:rFonts w:ascii="Consolas" w:hAnsi="Consolas" w:cs="Consolas"/>
-          <w:color w:val="000000"/>
-          <w:sz w:val="19"/>
-          <w:szCs w:val="19"/>
-          <w:lang w:val="en-US"/>
-        </w:rPr>
-        <w:t>otmlUnparser.Unparse(dom, stream);</w:t>
+      <w:proofErr w:type="spellStart"/>
+      <w:proofErr w:type="gramStart"/>
+      <w:r>
+        <w:rPr>
+          <w:rFonts w:ascii="Consolas" w:hAnsi="Consolas" w:cs="Consolas"/>
+          <w:color w:val="000000"/>
+          <w:sz w:val="19"/>
+          <w:szCs w:val="19"/>
+          <w:lang w:val="en-US"/>
+        </w:rPr>
+        <w:t>otmlUnparser.Unparse</w:t>
+      </w:r>
+      <w:proofErr w:type="spellEnd"/>
+      <w:r>
+        <w:rPr>
+          <w:rFonts w:ascii="Consolas" w:hAnsi="Consolas" w:cs="Consolas"/>
+          <w:color w:val="000000"/>
+          <w:sz w:val="19"/>
+          <w:szCs w:val="19"/>
+          <w:lang w:val="en-US"/>
+        </w:rPr>
+        <w:t>(</w:t>
+      </w:r>
+      <w:proofErr w:type="spellStart"/>
+      <w:proofErr w:type="gramEnd"/>
+      <w:r>
+        <w:rPr>
+          <w:rFonts w:ascii="Consolas" w:hAnsi="Consolas" w:cs="Consolas"/>
+          <w:color w:val="000000"/>
+          <w:sz w:val="19"/>
+          <w:szCs w:val="19"/>
+          <w:lang w:val="en-US"/>
+        </w:rPr>
+        <w:t>dom</w:t>
+      </w:r>
+      <w:proofErr w:type="spellEnd"/>
+      <w:r>
+        <w:rPr>
+          <w:rFonts w:ascii="Consolas" w:hAnsi="Consolas" w:cs="Consolas"/>
+          <w:color w:val="000000"/>
+          <w:sz w:val="19"/>
+          <w:szCs w:val="19"/>
+          <w:lang w:val="en-US"/>
+        </w:rPr>
+        <w:t>, stream);</w:t>
       </w:r>
     </w:p>
     <w:p>
@@ -6424,19 +7346,43 @@
           <w:szCs w:val="19"/>
           <w:lang w:val="en-US"/>
         </w:rPr>
-        <w:t>//unparce to string</w:t>
-      </w:r>
-    </w:p>
-    <w:p>
-      <w:pPr>
-        <w:rPr>
-          <w:rFonts w:ascii="Consolas" w:hAnsi="Consolas" w:cs="Consolas"/>
-          <w:color w:val="000000"/>
-          <w:sz w:val="19"/>
-          <w:szCs w:val="19"/>
-          <w:lang w:val="en-US"/>
-        </w:rPr>
-      </w:pPr>
+        <w:t>//</w:t>
+      </w:r>
+      <w:proofErr w:type="spellStart"/>
+      <w:r>
+        <w:rPr>
+          <w:rFonts w:ascii="Consolas" w:hAnsi="Consolas" w:cs="Consolas"/>
+          <w:color w:val="008000"/>
+          <w:sz w:val="19"/>
+          <w:szCs w:val="19"/>
+          <w:lang w:val="en-US"/>
+        </w:rPr>
+        <w:t>unparce</w:t>
+      </w:r>
+      <w:proofErr w:type="spellEnd"/>
+      <w:r>
+        <w:rPr>
+          <w:rFonts w:ascii="Consolas" w:hAnsi="Consolas" w:cs="Consolas"/>
+          <w:color w:val="008000"/>
+          <w:sz w:val="19"/>
+          <w:szCs w:val="19"/>
+          <w:lang w:val="en-US"/>
+        </w:rPr>
+        <w:t xml:space="preserve"> to string</w:t>
+      </w:r>
+    </w:p>
+    <w:p>
+      <w:pPr>
+        <w:rPr>
+          <w:rFonts w:ascii="Consolas" w:hAnsi="Consolas" w:cs="Consolas"/>
+          <w:color w:val="000000"/>
+          <w:sz w:val="19"/>
+          <w:szCs w:val="19"/>
+          <w:lang w:val="en-US"/>
+        </w:rPr>
+      </w:pPr>
+      <w:proofErr w:type="spellStart"/>
+      <w:proofErr w:type="gramStart"/>
       <w:r>
         <w:rPr>
           <w:rFonts w:ascii="Consolas" w:hAnsi="Consolas" w:cs="Consolas"/>
@@ -6447,15 +7393,61 @@
         </w:rPr>
         <w:t>var</w:t>
       </w:r>
-      <w:r>
-        <w:rPr>
-          <w:rFonts w:ascii="Consolas" w:hAnsi="Consolas" w:cs="Consolas"/>
-          <w:color w:val="000000"/>
-          <w:sz w:val="19"/>
-          <w:szCs w:val="19"/>
-          <w:lang w:val="en-US"/>
-        </w:rPr>
-        <w:t xml:space="preserve"> result = otmlUnparser.Unparse(dom);</w:t>
+      <w:proofErr w:type="spellEnd"/>
+      <w:proofErr w:type="gramEnd"/>
+      <w:r>
+        <w:rPr>
+          <w:rFonts w:ascii="Consolas" w:hAnsi="Consolas" w:cs="Consolas"/>
+          <w:color w:val="000000"/>
+          <w:sz w:val="19"/>
+          <w:szCs w:val="19"/>
+          <w:lang w:val="en-US"/>
+        </w:rPr>
+        <w:t xml:space="preserve"> result = </w:t>
+      </w:r>
+      <w:proofErr w:type="spellStart"/>
+      <w:r>
+        <w:rPr>
+          <w:rFonts w:ascii="Consolas" w:hAnsi="Consolas" w:cs="Consolas"/>
+          <w:color w:val="000000"/>
+          <w:sz w:val="19"/>
+          <w:szCs w:val="19"/>
+          <w:lang w:val="en-US"/>
+        </w:rPr>
+        <w:t>otmlUnparser.Unparse</w:t>
+      </w:r>
+      <w:proofErr w:type="spellEnd"/>
+      <w:r>
+        <w:rPr>
+          <w:rFonts w:ascii="Consolas" w:hAnsi="Consolas" w:cs="Consolas"/>
+          <w:color w:val="000000"/>
+          <w:sz w:val="19"/>
+          <w:szCs w:val="19"/>
+          <w:lang w:val="en-US"/>
+        </w:rPr>
+        <w:t>(</w:t>
+      </w:r>
+      <w:proofErr w:type="spellStart"/>
+      <w:r>
+        <w:rPr>
+          <w:rFonts w:ascii="Consolas" w:hAnsi="Consolas" w:cs="Consolas"/>
+          <w:color w:val="000000"/>
+          <w:sz w:val="19"/>
+          <w:szCs w:val="19"/>
+          <w:lang w:val="en-US"/>
+        </w:rPr>
+        <w:t>dom</w:t>
+      </w:r>
+      <w:proofErr w:type="spellEnd"/>
+      <w:r>
+        <w:rPr>
+          <w:rFonts w:ascii="Consolas" w:hAnsi="Consolas" w:cs="Consolas"/>
+          <w:color w:val="000000"/>
+          <w:sz w:val="19"/>
+          <w:szCs w:val="19"/>
+          <w:lang w:val="en-US"/>
+        </w:rPr>
+        <w:t>);</w:t>
       </w:r>
     </w:p>
     <w:p>
@@ -6513,6 +7505,7 @@
         </w:rPr>
         <w:t xml:space="preserve">объектов </w:t>
       </w:r>
+      <w:proofErr w:type="spellStart"/>
       <w:r>
         <w:rPr>
           <w:sz w:val="24"/>
@@ -6521,6 +7514,7 @@
         </w:rPr>
         <w:t>OtmlNode</w:t>
       </w:r>
+      <w:proofErr w:type="spellEnd"/>
     </w:p>
     <w:p>
       <w:pPr>
@@ -6564,6 +7558,7 @@
           <w:lang w:val="en-US"/>
         </w:rPr>
       </w:pPr>
+      <w:proofErr w:type="gramStart"/>
       <w:r>
         <w:rPr>
           <w:rFonts w:ascii="Consolas" w:hAnsi="Consolas" w:cs="Consolas"/>
@@ -6574,6 +7569,7 @@
         </w:rPr>
         <w:t>public</w:t>
       </w:r>
+      <w:proofErr w:type="gramEnd"/>
       <w:r>
         <w:rPr>
           <w:rFonts w:ascii="Consolas" w:hAnsi="Consolas" w:cs="Consolas"/>
@@ -6604,6 +7600,7 @@
         </w:rPr>
         <w:t xml:space="preserve"> </w:t>
       </w:r>
+      <w:proofErr w:type="spellStart"/>
       <w:r>
         <w:rPr>
           <w:rFonts w:ascii="Consolas" w:hAnsi="Consolas" w:cs="Consolas"/>
@@ -6614,6 +7611,7 @@
         </w:rPr>
         <w:t>OtmlNode</w:t>
       </w:r>
+      <w:proofErr w:type="spellEnd"/>
     </w:p>
     <w:p>
       <w:pPr>
@@ -6655,6 +7653,7 @@
           <w:lang w:val="en-US"/>
         </w:rPr>
       </w:pPr>
+      <w:proofErr w:type="gramStart"/>
       <w:r>
         <w:rPr>
           <w:rFonts w:ascii="Consolas" w:hAnsi="Consolas" w:cs="Consolas"/>
@@ -6665,6 +7664,7 @@
         </w:rPr>
         <w:t>string</w:t>
       </w:r>
+      <w:proofErr w:type="gramEnd"/>
       <w:r>
         <w:rPr>
           <w:rFonts w:ascii="Consolas" w:hAnsi="Consolas" w:cs="Consolas"/>
@@ -6730,6 +7730,7 @@
         </w:rPr>
         <w:tab/>
       </w:r>
+      <w:proofErr w:type="gramStart"/>
       <w:r>
         <w:rPr>
           <w:rFonts w:ascii="Consolas" w:hAnsi="Consolas" w:cs="Consolas"/>
@@ -6740,6 +7741,7 @@
         </w:rPr>
         <w:t>string</w:t>
       </w:r>
+      <w:proofErr w:type="gramEnd"/>
       <w:r>
         <w:rPr>
           <w:rFonts w:ascii="Consolas" w:hAnsi="Consolas" w:cs="Consolas"/>
@@ -6805,15 +7807,38 @@
         </w:rPr>
         <w:tab/>
       </w:r>
-      <w:r>
-        <w:rPr>
-          <w:rFonts w:ascii="Consolas" w:hAnsi="Consolas" w:cs="Consolas"/>
-          <w:color w:val="000000"/>
-          <w:sz w:val="19"/>
-          <w:szCs w:val="19"/>
-          <w:lang w:val="en-US"/>
-        </w:rPr>
-        <w:t xml:space="preserve">NodeType Type { </w:t>
+      <w:proofErr w:type="spellStart"/>
+      <w:r>
+        <w:rPr>
+          <w:rFonts w:ascii="Consolas" w:hAnsi="Consolas" w:cs="Consolas"/>
+          <w:color w:val="000000"/>
+          <w:sz w:val="19"/>
+          <w:szCs w:val="19"/>
+          <w:lang w:val="en-US"/>
+        </w:rPr>
+        <w:t>NodeType</w:t>
+      </w:r>
+      <w:proofErr w:type="spellEnd"/>
+      <w:r>
+        <w:rPr>
+          <w:rFonts w:ascii="Consolas" w:hAnsi="Consolas" w:cs="Consolas"/>
+          <w:color w:val="000000"/>
+          <w:sz w:val="19"/>
+          <w:szCs w:val="19"/>
+          <w:lang w:val="en-US"/>
+        </w:rPr>
+        <w:t xml:space="preserve"> Type </w:t>
+      </w:r>
+      <w:proofErr w:type="gramStart"/>
+      <w:r>
+        <w:rPr>
+          <w:rFonts w:ascii="Consolas" w:hAnsi="Consolas" w:cs="Consolas"/>
+          <w:color w:val="000000"/>
+          <w:sz w:val="19"/>
+          <w:szCs w:val="19"/>
+          <w:lang w:val="en-US"/>
+        </w:rPr>
+        <w:t xml:space="preserve">{ </w:t>
       </w:r>
       <w:r>
         <w:rPr>
@@ -6825,6 +7850,7 @@
         </w:rPr>
         <w:t>get</w:t>
       </w:r>
+      <w:proofErr w:type="gramEnd"/>
       <w:r>
         <w:rPr>
           <w:rFonts w:ascii="Consolas" w:hAnsi="Consolas" w:cs="Consolas"/>
@@ -6870,6 +7896,7 @@
         </w:rPr>
         <w:tab/>
       </w:r>
+      <w:proofErr w:type="gramStart"/>
       <w:r>
         <w:rPr>
           <w:rFonts w:ascii="Consolas" w:hAnsi="Consolas" w:cs="Consolas"/>
@@ -6880,15 +7907,38 @@
         </w:rPr>
         <w:t>bool</w:t>
       </w:r>
-      <w:r>
-        <w:rPr>
-          <w:rFonts w:ascii="Consolas" w:hAnsi="Consolas" w:cs="Consolas"/>
-          <w:color w:val="000000"/>
-          <w:sz w:val="19"/>
-          <w:szCs w:val="19"/>
-          <w:lang w:val="en-US"/>
-        </w:rPr>
-        <w:t xml:space="preserve"> IsMultiline { </w:t>
+      <w:proofErr w:type="gramEnd"/>
+      <w:r>
+        <w:rPr>
+          <w:rFonts w:ascii="Consolas" w:hAnsi="Consolas" w:cs="Consolas"/>
+          <w:color w:val="000000"/>
+          <w:sz w:val="19"/>
+          <w:szCs w:val="19"/>
+          <w:lang w:val="en-US"/>
+        </w:rPr>
+        <w:t xml:space="preserve"> </w:t>
+      </w:r>
+      <w:proofErr w:type="spellStart"/>
+      <w:r>
+        <w:rPr>
+          <w:rFonts w:ascii="Consolas" w:hAnsi="Consolas" w:cs="Consolas"/>
+          <w:color w:val="000000"/>
+          <w:sz w:val="19"/>
+          <w:szCs w:val="19"/>
+          <w:lang w:val="en-US"/>
+        </w:rPr>
+        <w:t>IsMultiline</w:t>
+      </w:r>
+      <w:proofErr w:type="spellEnd"/>
+      <w:r>
+        <w:rPr>
+          <w:rFonts w:ascii="Consolas" w:hAnsi="Consolas" w:cs="Consolas"/>
+          <w:color w:val="000000"/>
+          <w:sz w:val="19"/>
+          <w:szCs w:val="19"/>
+          <w:lang w:val="en-US"/>
+        </w:rPr>
+        <w:t xml:space="preserve"> { </w:t>
       </w:r>
       <w:r>
         <w:rPr>
@@ -6945,15 +7995,60 @@
         </w:rPr>
         <w:tab/>
       </w:r>
-      <w:r>
-        <w:rPr>
-          <w:rFonts w:ascii="Consolas" w:hAnsi="Consolas" w:cs="Consolas"/>
-          <w:color w:val="000000"/>
-          <w:sz w:val="19"/>
-          <w:szCs w:val="19"/>
-          <w:lang w:val="en-US"/>
-        </w:rPr>
-        <w:t xml:space="preserve">IEnumerable&lt;INode&gt; Children { </w:t>
+      <w:proofErr w:type="spellStart"/>
+      <w:r>
+        <w:rPr>
+          <w:rFonts w:ascii="Consolas" w:hAnsi="Consolas" w:cs="Consolas"/>
+          <w:color w:val="000000"/>
+          <w:sz w:val="19"/>
+          <w:szCs w:val="19"/>
+          <w:lang w:val="en-US"/>
+        </w:rPr>
+        <w:t>IEnumerable</w:t>
+      </w:r>
+      <w:proofErr w:type="spellEnd"/>
+      <w:r>
+        <w:rPr>
+          <w:rFonts w:ascii="Consolas" w:hAnsi="Consolas" w:cs="Consolas"/>
+          <w:color w:val="000000"/>
+          <w:sz w:val="19"/>
+          <w:szCs w:val="19"/>
+          <w:lang w:val="en-US"/>
+        </w:rPr>
+        <w:t>&lt;</w:t>
+      </w:r>
+      <w:proofErr w:type="spellStart"/>
+      <w:r>
+        <w:rPr>
+          <w:rFonts w:ascii="Consolas" w:hAnsi="Consolas" w:cs="Consolas"/>
+          <w:color w:val="000000"/>
+          <w:sz w:val="19"/>
+          <w:szCs w:val="19"/>
+          <w:lang w:val="en-US"/>
+        </w:rPr>
+        <w:t>INode</w:t>
+      </w:r>
+      <w:proofErr w:type="spellEnd"/>
+      <w:r>
+        <w:rPr>
+          <w:rFonts w:ascii="Consolas" w:hAnsi="Consolas" w:cs="Consolas"/>
+          <w:color w:val="000000"/>
+          <w:sz w:val="19"/>
+          <w:szCs w:val="19"/>
+          <w:lang w:val="en-US"/>
+        </w:rPr>
+        <w:t xml:space="preserve">&gt; Children </w:t>
+      </w:r>
+      <w:proofErr w:type="gramStart"/>
+      <w:r>
+        <w:rPr>
+          <w:rFonts w:ascii="Consolas" w:hAnsi="Consolas" w:cs="Consolas"/>
+          <w:color w:val="000000"/>
+          <w:sz w:val="19"/>
+          <w:szCs w:val="19"/>
+          <w:lang w:val="en-US"/>
+        </w:rPr>
+        <w:t xml:space="preserve">{ </w:t>
       </w:r>
       <w:r>
         <w:rPr>
@@ -6965,6 +8060,7 @@
         </w:rPr>
         <w:t>get</w:t>
       </w:r>
+      <w:proofErr w:type="gramEnd"/>
       <w:r>
         <w:rPr>
           <w:rFonts w:ascii="Consolas" w:hAnsi="Consolas" w:cs="Consolas"/>
@@ -6990,6 +8086,7 @@
           <w:lang w:val="en-US"/>
         </w:rPr>
       </w:pPr>
+      <w:proofErr w:type="gramStart"/>
       <w:r>
         <w:rPr>
           <w:rFonts w:ascii="Consolas" w:hAnsi="Consolas" w:cs="Consolas"/>
@@ -7000,6 +8097,7 @@
         </w:rPr>
         <w:t>}</w:t>
       </w:r>
+      <w:proofErr w:type="gramEnd"/>
       <w:r>
         <w:rPr>
           <w:rFonts w:ascii="Consolas" w:hAnsi="Consolas" w:cs="Consolas"/>
@@ -7040,6 +8138,7 @@
         </w:rPr>
         <w:t xml:space="preserve"> </w:t>
       </w:r>
+      <w:proofErr w:type="spellStart"/>
       <w:r>
         <w:rPr>
           <w:rFonts w:ascii="Consolas" w:hAnsi="Consolas" w:cs="Consolas"/>
@@ -7050,6 +8149,7 @@
         </w:rPr>
         <w:t>enum</w:t>
       </w:r>
+      <w:proofErr w:type="spellEnd"/>
       <w:r>
         <w:rPr>
           <w:rFonts w:ascii="Consolas" w:hAnsi="Consolas" w:cs="Consolas"/>
@@ -7060,6 +8160,7 @@
         </w:rPr>
         <w:t xml:space="preserve"> </w:t>
       </w:r>
+      <w:proofErr w:type="spellStart"/>
       <w:r>
         <w:rPr>
           <w:rFonts w:ascii="Consolas" w:hAnsi="Consolas" w:cs="Consolas"/>
@@ -7070,6 +8171,7 @@
         </w:rPr>
         <w:t>NodeType</w:t>
       </w:r>
+      <w:proofErr w:type="spellEnd"/>
     </w:p>
     <w:p>
       <w:pPr>
@@ -7260,6 +8362,7 @@
           <w:lang w:val="en-US"/>
         </w:rPr>
       </w:pPr>
+      <w:proofErr w:type="gramStart"/>
       <w:r>
         <w:rPr>
           <w:sz w:val="24"/>
@@ -7267,13 +8370,24 @@
         </w:rPr>
         <w:t xml:space="preserve">Свойства  </w:t>
       </w:r>
-      <w:r>
-        <w:rPr>
-          <w:sz w:val="24"/>
-          <w:szCs w:val="24"/>
-          <w:lang w:val="en-US"/>
-        </w:rPr>
-        <w:t>INode:</w:t>
+      <w:proofErr w:type="spellStart"/>
+      <w:r>
+        <w:rPr>
+          <w:sz w:val="24"/>
+          <w:szCs w:val="24"/>
+          <w:lang w:val="en-US"/>
+        </w:rPr>
+        <w:t>INode</w:t>
+      </w:r>
+      <w:proofErr w:type="spellEnd"/>
+      <w:proofErr w:type="gramEnd"/>
+      <w:r>
+        <w:rPr>
+          <w:sz w:val="24"/>
+          <w:szCs w:val="24"/>
+          <w:lang w:val="en-US"/>
+        </w:rPr>
+        <w:t>:</w:t>
       </w:r>
     </w:p>
     <w:p>
@@ -7329,6 +8443,7 @@
                 <w:szCs w:val="24"/>
               </w:rPr>
             </w:pPr>
+            <w:proofErr w:type="spellStart"/>
             <w:r>
               <w:rPr>
                 <w:rFonts w:ascii="Consolas" w:hAnsi="Consolas" w:cs="Consolas"/>
@@ -7359,6 +8474,7 @@
               </w:rPr>
               <w:t>Object</w:t>
             </w:r>
+            <w:proofErr w:type="spellEnd"/>
           </w:p>
         </w:tc>
         <w:tc>
@@ -7372,6 +8488,7 @@
                 <w:szCs w:val="24"/>
               </w:rPr>
             </w:pPr>
+            <w:proofErr w:type="spellStart"/>
             <w:r>
               <w:rPr>
                 <w:rFonts w:ascii="Consolas" w:hAnsi="Consolas" w:cs="Consolas"/>
@@ -7402,6 +8519,7 @@
               </w:rPr>
               <w:t>Property</w:t>
             </w:r>
+            <w:proofErr w:type="spellEnd"/>
           </w:p>
         </w:tc>
         <w:tc>
@@ -7415,6 +8533,7 @@
                 <w:szCs w:val="24"/>
               </w:rPr>
             </w:pPr>
+            <w:proofErr w:type="spellStart"/>
             <w:r>
               <w:rPr>
                 <w:rFonts w:ascii="Consolas" w:hAnsi="Consolas" w:cs="Consolas"/>
@@ -7425,6 +8544,7 @@
               </w:rPr>
               <w:t>NodeType</w:t>
             </w:r>
+            <w:proofErr w:type="spellEnd"/>
             <w:r>
               <w:rPr>
                 <w:rFonts w:ascii="Consolas" w:hAnsi="Consolas" w:cs="Consolas"/>
@@ -7627,6 +8747,7 @@
                 <w:lang w:val="en-US"/>
               </w:rPr>
             </w:pPr>
+            <w:proofErr w:type="spellStart"/>
             <w:r>
               <w:rPr>
                 <w:sz w:val="24"/>
@@ -7635,6 +8756,7 @@
               </w:rPr>
               <w:t>IsMultiline</w:t>
             </w:r>
+            <w:proofErr w:type="spellEnd"/>
           </w:p>
         </w:tc>
         <w:tc>
@@ -7766,6 +8888,7 @@
               </w:rPr>
               <w:t xml:space="preserve">Коллекция дочерних элементов любого  </w:t>
             </w:r>
+            <w:proofErr w:type="spellStart"/>
             <w:r>
               <w:rPr>
                 <w:rFonts w:ascii="Consolas" w:hAnsi="Consolas" w:cs="Consolas"/>
@@ -7776,6 +8899,7 @@
               </w:rPr>
               <w:t>NodeType</w:t>
             </w:r>
+            <w:proofErr w:type="spellEnd"/>
           </w:p>
         </w:tc>
         <w:tc>
@@ -7796,6 +8920,7 @@
               </w:rPr>
               <w:t xml:space="preserve">Коллекция дочерних элементов любого  </w:t>
             </w:r>
+            <w:proofErr w:type="spellStart"/>
             <w:r>
               <w:rPr>
                 <w:rFonts w:ascii="Consolas" w:hAnsi="Consolas" w:cs="Consolas"/>
@@ -7806,6 +8931,7 @@
               </w:rPr>
               <w:t>NodeType</w:t>
             </w:r>
+            <w:proofErr w:type="spellEnd"/>
           </w:p>
         </w:tc>
         <w:tc>
@@ -7867,6 +8993,7 @@
         </w:rPr>
         <w:t xml:space="preserve">можно при помощи </w:t>
       </w:r>
+      <w:proofErr w:type="spellStart"/>
       <w:r>
         <w:rPr>
           <w:rFonts w:ascii="Consolas" w:hAnsi="Consolas" w:cs="Consolas"/>
@@ -7876,6 +9003,7 @@
         </w:rPr>
         <w:t>OtmlNodeFactory</w:t>
       </w:r>
+      <w:proofErr w:type="spellEnd"/>
       <w:r>
         <w:rPr>
           <w:sz w:val="24"/>
@@ -7888,8 +9016,17 @@
           <w:sz w:val="24"/>
           <w:szCs w:val="24"/>
         </w:rPr>
-        <w:t xml:space="preserve">которую можно получить через метод  </w:t>
-      </w:r>
+        <w:t xml:space="preserve">которую можно получить через </w:t>
+      </w:r>
+      <w:proofErr w:type="gramStart"/>
+      <w:r>
+        <w:rPr>
+          <w:sz w:val="24"/>
+          <w:szCs w:val="24"/>
+        </w:rPr>
+        <w:t xml:space="preserve">метод  </w:t>
+      </w:r>
+      <w:proofErr w:type="spellStart"/>
       <w:r>
         <w:rPr>
           <w:rFonts w:ascii="Consolas" w:hAnsi="Consolas" w:cs="Consolas"/>
@@ -7900,6 +9037,8 @@
         </w:rPr>
         <w:t>GetNodeFactory</w:t>
       </w:r>
+      <w:proofErr w:type="spellEnd"/>
+      <w:proofErr w:type="gramEnd"/>
       <w:r>
         <w:rPr>
           <w:rFonts w:ascii="Consolas" w:hAnsi="Consolas" w:cs="Consolas"/>
@@ -7916,6 +9055,7 @@
         </w:rPr>
         <w:t xml:space="preserve">класса </w:t>
       </w:r>
+      <w:proofErr w:type="spellStart"/>
       <w:r>
         <w:rPr>
           <w:rFonts w:ascii="Consolas" w:hAnsi="Consolas" w:cs="Consolas"/>
@@ -7925,6 +9065,7 @@
         </w:rPr>
         <w:t>OtmlUnparser</w:t>
       </w:r>
+      <w:proofErr w:type="spellEnd"/>
       <w:r>
         <w:rPr>
           <w:sz w:val="24"/>
@@ -7937,8 +9078,278 @@
           <w:sz w:val="24"/>
           <w:szCs w:val="24"/>
         </w:rPr>
-        <w:t>ь свои реализации для элементов не нарушая условия вышеуказанной таблицы.</w:t>
-      </w:r>
+        <w:t xml:space="preserve">ь свои реализации для </w:t>
+      </w:r>
+      <w:proofErr w:type="gramStart"/>
+      <w:r>
+        <w:rPr>
+          <w:sz w:val="24"/>
+          <w:szCs w:val="24"/>
+        </w:rPr>
+        <w:t>элементов</w:t>
+      </w:r>
+      <w:proofErr w:type="gramEnd"/>
+      <w:r>
+        <w:rPr>
+          <w:sz w:val="24"/>
+          <w:szCs w:val="24"/>
+        </w:rPr>
+        <w:t xml:space="preserve"> не нарушая условия вышеуказанной таблицы.</w:t>
+      </w:r>
+    </w:p>
+    <w:p>
+      <w:pPr>
+        <w:rPr>
+          <w:sz w:val="24"/>
+          <w:szCs w:val="24"/>
+        </w:rPr>
+      </w:pPr>
+    </w:p>
+    <w:p>
+      <w:pPr>
+        <w:rPr>
+          <w:sz w:val="24"/>
+          <w:szCs w:val="24"/>
+        </w:rPr>
+      </w:pPr>
+    </w:p>
+    <w:p>
+      <w:pPr>
+        <w:jc w:val="center"/>
+        <w:rPr>
+          <w:b/>
+          <w:sz w:val="32"/>
+        </w:rPr>
+      </w:pPr>
+      <w:proofErr w:type="spellStart"/>
+      <w:r>
+        <w:rPr>
+          <w:b/>
+          <w:sz w:val="32"/>
+          <w:lang w:val="en-US"/>
+        </w:rPr>
+        <w:t>Otml</w:t>
+      </w:r>
+      <w:r>
+        <w:rPr>
+          <w:b/>
+          <w:sz w:val="32"/>
+          <w:lang w:val="en-US"/>
+        </w:rPr>
+        <w:t>Serializer</w:t>
+      </w:r>
+      <w:proofErr w:type="spellEnd"/>
+    </w:p>
+    <w:p>
+      <w:pPr>
+        <w:rPr>
+          <w:sz w:val="24"/>
+          <w:szCs w:val="24"/>
+        </w:rPr>
+      </w:pPr>
+    </w:p>
+    <w:p>
+      <w:pPr>
+        <w:rPr>
+          <w:sz w:val="24"/>
+          <w:szCs w:val="24"/>
+        </w:rPr>
+      </w:pPr>
+      <w:r>
+        <w:rPr>
+          <w:sz w:val="24"/>
+          <w:szCs w:val="24"/>
+        </w:rPr>
+        <w:t>&lt;</w:t>
+      </w:r>
+      <w:proofErr w:type="spellStart"/>
+      <w:r>
+        <w:rPr>
+          <w:sz w:val="24"/>
+          <w:szCs w:val="24"/>
+          <w:lang w:val="en-US"/>
+        </w:rPr>
+        <w:t>nuget</w:t>
+      </w:r>
+      <w:proofErr w:type="spellEnd"/>
+      <w:r>
+        <w:rPr>
+          <w:sz w:val="24"/>
+          <w:szCs w:val="24"/>
+        </w:rPr>
+        <w:t xml:space="preserve"> </w:t>
+      </w:r>
+      <w:r>
+        <w:rPr>
+          <w:sz w:val="24"/>
+          <w:szCs w:val="24"/>
+          <w:lang w:val="en-US"/>
+        </w:rPr>
+        <w:t>ref</w:t>
+      </w:r>
+      <w:r>
+        <w:rPr>
+          <w:sz w:val="24"/>
+          <w:szCs w:val="24"/>
+        </w:rPr>
+        <w:t>&gt;</w:t>
+      </w:r>
+    </w:p>
+    <w:p>
+      <w:pPr>
+        <w:rPr>
+          <w:sz w:val="24"/>
+          <w:szCs w:val="24"/>
+        </w:rPr>
+      </w:pPr>
+      <w:r>
+        <w:rPr>
+          <w:sz w:val="24"/>
+          <w:szCs w:val="24"/>
+        </w:rPr>
+        <w:t xml:space="preserve">Дня конвертации </w:t>
+      </w:r>
+      <w:r>
+        <w:rPr>
+          <w:sz w:val="24"/>
+          <w:szCs w:val="24"/>
+        </w:rPr>
+        <w:t>.</w:t>
+      </w:r>
+      <w:r>
+        <w:rPr>
+          <w:sz w:val="24"/>
+          <w:szCs w:val="24"/>
+          <w:lang w:val="en-US"/>
+        </w:rPr>
+        <w:t>NET</w:t>
+      </w:r>
+      <w:r>
+        <w:rPr>
+          <w:sz w:val="24"/>
+          <w:szCs w:val="24"/>
+        </w:rPr>
+        <w:t xml:space="preserve"> </w:t>
+      </w:r>
+      <w:r>
+        <w:rPr>
+          <w:sz w:val="24"/>
+          <w:szCs w:val="24"/>
+        </w:rPr>
+        <w:t xml:space="preserve">объекта в </w:t>
+      </w:r>
+      <w:r>
+        <w:rPr>
+          <w:sz w:val="24"/>
+          <w:szCs w:val="24"/>
+          <w:lang w:val="en-US"/>
+        </w:rPr>
+        <w:t>OTML</w:t>
+      </w:r>
+      <w:r>
+        <w:rPr>
+          <w:sz w:val="24"/>
+          <w:szCs w:val="24"/>
+        </w:rPr>
+        <w:t xml:space="preserve"> </w:t>
+      </w:r>
+      <w:r>
+        <w:rPr>
+          <w:sz w:val="24"/>
+          <w:szCs w:val="24"/>
+        </w:rPr>
+        <w:t xml:space="preserve">и обратно можно использовать </w:t>
+      </w:r>
+      <w:proofErr w:type="spellStart"/>
+      <w:r>
+        <w:rPr>
+          <w:sz w:val="24"/>
+          <w:szCs w:val="24"/>
+          <w:lang w:val="en-US"/>
+        </w:rPr>
+        <w:t>Serializer</w:t>
+      </w:r>
+      <w:proofErr w:type="spellEnd"/>
+      <w:r>
+        <w:rPr>
+          <w:sz w:val="24"/>
+          <w:szCs w:val="24"/>
+        </w:rPr>
+        <w:t>.</w:t>
+      </w:r>
+      <w:r>
+        <w:rPr>
+          <w:sz w:val="24"/>
+          <w:szCs w:val="24"/>
+        </w:rPr>
+        <w:br/>
+      </w:r>
+    </w:p>
+    <w:p>
+      <w:pPr>
+        <w:rPr>
+          <w:sz w:val="24"/>
+          <w:szCs w:val="24"/>
+          <w:lang w:val="en-US"/>
+        </w:rPr>
+      </w:pPr>
+      <w:r>
+        <w:rPr>
+          <w:sz w:val="24"/>
+          <w:szCs w:val="24"/>
+        </w:rPr>
+        <w:t>Использование</w:t>
+      </w:r>
+      <w:r>
+        <w:rPr>
+          <w:sz w:val="24"/>
+          <w:szCs w:val="24"/>
+          <w:lang w:val="en-US"/>
+        </w:rPr>
+        <w:t>:</w:t>
+      </w:r>
+    </w:p>
+    <w:p>
+      <w:pPr>
+        <w:rPr>
+          <w:sz w:val="24"/>
+          <w:szCs w:val="24"/>
+          <w:lang w:val="en-US"/>
+        </w:rPr>
+      </w:pPr>
+      <w:r>
+        <w:rPr>
+          <w:sz w:val="24"/>
+          <w:szCs w:val="24"/>
+          <w:lang w:val="en-US"/>
+        </w:rPr>
+        <w:tab/>
+      </w:r>
+      <w:r>
+        <w:t>&lt;</w:t>
+      </w:r>
+      <w:r>
+        <w:rPr>
+          <w:lang w:val="en-US"/>
+        </w:rPr>
+        <w:t>example</w:t>
+      </w:r>
+      <w:r>
+        <w:t>: 15</w:t>
+      </w:r>
+      <w:r>
+        <w:t>&gt;</w:t>
+      </w:r>
+      <w:r>
+        <w:rPr>
+          <w:sz w:val="24"/>
+          <w:szCs w:val="24"/>
+          <w:lang w:val="en-US"/>
+        </w:rPr>
+        <w:tab/>
+      </w:r>
+      <w:bookmarkStart w:id="0" w:name="_GoBack"/>
+      <w:bookmarkEnd w:id="0"/>
     </w:p>
     <w:sectPr>
       <w:pgSz w:w="11906" w:h="16838"/>
@@ -8659,7 +10070,7 @@
 </file>
 
 <file path=customXml/itemProps1.xml><?xml version="1.0" encoding="utf-8"?>
-<ds:datastoreItem xmlns:ds="http://schemas.openxmlformats.org/officeDocument/2006/customXml" ds:itemID="{F1140246-A603-4DF4-BE83-902C5851CE34}">
+<ds:datastoreItem xmlns:ds="http://schemas.openxmlformats.org/officeDocument/2006/customXml" ds:itemID="{B672B448-1F8C-4AF6-9144-1EF011A0A7A0}">
   <ds:schemaRefs>
     <ds:schemaRef ds:uri="http://schemas.openxmlformats.org/officeDocument/2006/bibliography"/>
   </ds:schemaRefs>

</xml_diff>